<commit_message>
create DeleteInviteFriend. Fix AcceptedFriends
</commit_message>
<xml_diff>
--- a/src/main/doc/doc.docx
+++ b/src/main/doc/doc.docx
@@ -87,18 +87,17 @@
           <w:sz w:val="56"/>
           <w:lang w:val="en-US"/>
         </w:rPr>
-        <w:t>[v1.0]</w:t>
-      </w:r>
-    </w:p>
-    <w:p>
-      <w:pPr>
+        <w:t>[v1.</w:t>
+      </w:r>
+      <w:r>
         <w:rPr>
           <w:rFonts w:cstheme="minorHAnsi"/>
           <w:b/>
           <w:sz w:val="56"/>
           <w:lang w:val="en-US"/>
         </w:rPr>
-      </w:pPr>
+        <w:t>2</w:t>
+      </w:r>
       <w:r>
         <w:rPr>
           <w:rFonts w:cstheme="minorHAnsi"/>
@@ -106,8 +105,29 @@
           <w:sz w:val="56"/>
           <w:lang w:val="en-US"/>
         </w:rPr>
+        <w:t>]</w:t>
+      </w:r>
+    </w:p>
+    <w:p>
+      <w:pPr>
+        <w:rPr>
+          <w:rFonts w:cstheme="minorHAnsi"/>
+          <w:b/>
+          <w:sz w:val="56"/>
+          <w:lang w:val="en-US"/>
+        </w:rPr>
+      </w:pPr>
+      <w:r>
+        <w:rPr>
+          <w:rFonts w:cstheme="minorHAnsi"/>
+          <w:b/>
+          <w:sz w:val="56"/>
+          <w:lang w:val="en-US"/>
+        </w:rPr>
         <w:br w:type="page"/>
       </w:r>
+      <w:bookmarkStart w:id="0" w:name="_GoBack"/>
+      <w:bookmarkEnd w:id="0"/>
     </w:p>
     <w:sdt>
       <w:sdtPr>
@@ -753,7 +773,29 @@
                 <w:sz w:val="40"/>
                 <w:lang w:eastAsia="ru-RU"/>
               </w:rPr>
-              <w:t>7 Мои друзья (</w:t>
+              <w:t>7 Мои д</w:t>
+            </w:r>
+            <w:r>
+              <w:rPr>
+                <w:rStyle w:val="a5"/>
+                <w:rFonts w:eastAsia="Times New Roman" w:cs="Courier New"/>
+                <w:b/>
+                <w:noProof/>
+                <w:sz w:val="40"/>
+                <w:lang w:eastAsia="ru-RU"/>
+              </w:rPr>
+              <w:t>р</w:t>
+            </w:r>
+            <w:r>
+              <w:rPr>
+                <w:rStyle w:val="a5"/>
+                <w:rFonts w:eastAsia="Times New Roman" w:cs="Courier New"/>
+                <w:b/>
+                <w:noProof/>
+                <w:sz w:val="40"/>
+                <w:lang w:eastAsia="ru-RU"/>
+              </w:rPr>
+              <w:t>узья (</w:t>
             </w:r>
             <w:r>
               <w:rPr>
@@ -874,6 +916,7 @@
           <w:rFonts w:cstheme="minorHAnsi"/>
           <w:b/>
           <w:sz w:val="56"/>
+          <w:lang w:val="en-US"/>
         </w:rPr>
       </w:pPr>
       <w:r>
@@ -884,8 +927,6 @@
         </w:rPr>
         <w:br w:type="page"/>
       </w:r>
-      <w:bookmarkStart w:id="0" w:name="_GoBack"/>
-      <w:bookmarkEnd w:id="0"/>
     </w:p>
     <w:p>
       <w:pPr>
@@ -10070,16 +10111,16 @@
         <w:rPr>
           <w:rFonts w:ascii="Courier New" w:eastAsia="Times New Roman" w:hAnsi="Courier New" w:cs="Courier New"/>
           <w:color w:val="000000"/>
-          <w:sz w:val="24"/>
-          <w:szCs w:val="18"/>
-          <w:lang w:val="en-US" w:eastAsia="ru-RU"/>
-        </w:rPr>
-      </w:pPr>
-      <w:r>
-        <w:rPr>
-          <w:rFonts w:ascii="Courier New" w:eastAsia="Times New Roman" w:hAnsi="Courier New" w:cs="Courier New"/>
-          <w:color w:val="000000"/>
-          <w:sz w:val="24"/>
+          <w:sz w:val="18"/>
+          <w:szCs w:val="18"/>
+          <w:lang w:val="en-US" w:eastAsia="ru-RU"/>
+        </w:rPr>
+      </w:pPr>
+      <w:r>
+        <w:rPr>
+          <w:rFonts w:ascii="Courier New" w:eastAsia="Times New Roman" w:hAnsi="Courier New" w:cs="Courier New"/>
+          <w:color w:val="000000"/>
+          <w:sz w:val="18"/>
           <w:szCs w:val="18"/>
           <w:lang w:val="en-US" w:eastAsia="ru-RU"/>
         </w:rPr>
@@ -10093,16 +10134,16 @@
         <w:rPr>
           <w:rFonts w:ascii="Courier New" w:eastAsia="Times New Roman" w:hAnsi="Courier New" w:cs="Courier New"/>
           <w:color w:val="000000"/>
-          <w:sz w:val="24"/>
-          <w:szCs w:val="18"/>
-          <w:lang w:val="en-US" w:eastAsia="ru-RU"/>
-        </w:rPr>
-      </w:pPr>
-      <w:r>
-        <w:rPr>
-          <w:rFonts w:ascii="Courier New" w:eastAsia="Times New Roman" w:hAnsi="Courier New" w:cs="Courier New"/>
-          <w:color w:val="000000"/>
-          <w:sz w:val="24"/>
+          <w:sz w:val="18"/>
+          <w:szCs w:val="18"/>
+          <w:lang w:val="en-US" w:eastAsia="ru-RU"/>
+        </w:rPr>
+      </w:pPr>
+      <w:r>
+        <w:rPr>
+          <w:rFonts w:ascii="Courier New" w:eastAsia="Times New Roman" w:hAnsi="Courier New" w:cs="Courier New"/>
+          <w:color w:val="000000"/>
+          <w:sz w:val="18"/>
           <w:szCs w:val="18"/>
           <w:lang w:val="en-US" w:eastAsia="ru-RU"/>
         </w:rPr>
@@ -10112,7 +10153,7 @@
         <w:rPr>
           <w:rFonts w:ascii="Courier New" w:eastAsia="Times New Roman" w:hAnsi="Courier New" w:cs="Courier New"/>
           <w:color w:val="A31515"/>
-          <w:sz w:val="24"/>
+          <w:sz w:val="18"/>
           <w:szCs w:val="18"/>
           <w:lang w:val="en-US" w:eastAsia="ru-RU"/>
         </w:rPr>
@@ -10124,7 +10165,7 @@
         <w:rPr>
           <w:rFonts w:ascii="Courier New" w:eastAsia="Times New Roman" w:hAnsi="Courier New" w:cs="Courier New"/>
           <w:color w:val="A31515"/>
-          <w:sz w:val="24"/>
+          <w:sz w:val="18"/>
           <w:szCs w:val="18"/>
           <w:lang w:val="en-US" w:eastAsia="ru-RU"/>
         </w:rPr>
@@ -10136,17 +10177,17 @@
         <w:rPr>
           <w:rFonts w:ascii="Courier New" w:eastAsia="Times New Roman" w:hAnsi="Courier New" w:cs="Courier New"/>
           <w:color w:val="A31515"/>
-          <w:sz w:val="24"/>
-          <w:szCs w:val="18"/>
-          <w:lang w:val="en-US" w:eastAsia="ru-RU"/>
-        </w:rPr>
-        <w:t>"</w:t>
-      </w:r>
-      <w:r>
-        <w:rPr>
-          <w:rFonts w:ascii="Courier New" w:eastAsia="Times New Roman" w:hAnsi="Courier New" w:cs="Courier New"/>
-          <w:color w:val="000000"/>
-          <w:sz w:val="24"/>
+          <w:sz w:val="18"/>
+          <w:szCs w:val="18"/>
+          <w:lang w:val="en-US" w:eastAsia="ru-RU"/>
+        </w:rPr>
+        <w:t>"</w:t>
+      </w:r>
+      <w:r>
+        <w:rPr>
+          <w:rFonts w:ascii="Courier New" w:eastAsia="Times New Roman" w:hAnsi="Courier New" w:cs="Courier New"/>
+          <w:color w:val="000000"/>
+          <w:sz w:val="18"/>
           <w:szCs w:val="18"/>
           <w:lang w:val="en-US" w:eastAsia="ru-RU"/>
         </w:rPr>
@@ -10156,7 +10197,7 @@
         <w:rPr>
           <w:rFonts w:ascii="Courier New" w:eastAsia="Times New Roman" w:hAnsi="Courier New" w:cs="Courier New"/>
           <w:color w:val="0451A5"/>
-          <w:sz w:val="24"/>
+          <w:sz w:val="18"/>
           <w:szCs w:val="18"/>
           <w:lang w:val="en-US" w:eastAsia="ru-RU"/>
         </w:rPr>
@@ -10166,7 +10207,7 @@
         <w:rPr>
           <w:rFonts w:ascii="Courier New" w:eastAsia="Times New Roman" w:hAnsi="Courier New" w:cs="Courier New"/>
           <w:color w:val="000000"/>
-          <w:sz w:val="24"/>
+          <w:sz w:val="18"/>
           <w:szCs w:val="18"/>
           <w:lang w:val="en-US" w:eastAsia="ru-RU"/>
         </w:rPr>
@@ -10180,16 +10221,16 @@
         <w:rPr>
           <w:rFonts w:ascii="Courier New" w:eastAsia="Times New Roman" w:hAnsi="Courier New" w:cs="Courier New"/>
           <w:color w:val="000000"/>
-          <w:sz w:val="24"/>
-          <w:szCs w:val="18"/>
-          <w:lang w:val="en-US" w:eastAsia="ru-RU"/>
-        </w:rPr>
-      </w:pPr>
-      <w:r>
-        <w:rPr>
-          <w:rFonts w:ascii="Courier New" w:eastAsia="Times New Roman" w:hAnsi="Courier New" w:cs="Courier New"/>
-          <w:color w:val="000000"/>
-          <w:sz w:val="24"/>
+          <w:sz w:val="18"/>
+          <w:szCs w:val="18"/>
+          <w:lang w:val="en-US" w:eastAsia="ru-RU"/>
+        </w:rPr>
+      </w:pPr>
+      <w:r>
+        <w:rPr>
+          <w:rFonts w:ascii="Courier New" w:eastAsia="Times New Roman" w:hAnsi="Courier New" w:cs="Courier New"/>
+          <w:color w:val="000000"/>
+          <w:sz w:val="18"/>
           <w:szCs w:val="18"/>
           <w:lang w:val="en-US" w:eastAsia="ru-RU"/>
         </w:rPr>
@@ -10199,7 +10240,7 @@
         <w:rPr>
           <w:rFonts w:ascii="Courier New" w:eastAsia="Times New Roman" w:hAnsi="Courier New" w:cs="Courier New"/>
           <w:color w:val="A31515"/>
-          <w:sz w:val="24"/>
+          <w:sz w:val="18"/>
           <w:szCs w:val="18"/>
           <w:lang w:val="en-US" w:eastAsia="ru-RU"/>
         </w:rPr>
@@ -10210,7 +10251,7 @@
         <w:rPr>
           <w:rFonts w:ascii="Courier New" w:eastAsia="Times New Roman" w:hAnsi="Courier New" w:cs="Courier New"/>
           <w:color w:val="A31515"/>
-          <w:sz w:val="24"/>
+          <w:sz w:val="18"/>
           <w:szCs w:val="18"/>
           <w:lang w:val="en-US" w:eastAsia="ru-RU"/>
         </w:rPr>
@@ -10221,17 +10262,17 @@
         <w:rPr>
           <w:rFonts w:ascii="Courier New" w:eastAsia="Times New Roman" w:hAnsi="Courier New" w:cs="Courier New"/>
           <w:color w:val="A31515"/>
-          <w:sz w:val="24"/>
-          <w:szCs w:val="18"/>
-          <w:lang w:val="en-US" w:eastAsia="ru-RU"/>
-        </w:rPr>
-        <w:t>"</w:t>
-      </w:r>
-      <w:r>
-        <w:rPr>
-          <w:rFonts w:ascii="Courier New" w:eastAsia="Times New Roman" w:hAnsi="Courier New" w:cs="Courier New"/>
-          <w:color w:val="000000"/>
-          <w:sz w:val="24"/>
+          <w:sz w:val="18"/>
+          <w:szCs w:val="18"/>
+          <w:lang w:val="en-US" w:eastAsia="ru-RU"/>
+        </w:rPr>
+        <w:t>"</w:t>
+      </w:r>
+      <w:r>
+        <w:rPr>
+          <w:rFonts w:ascii="Courier New" w:eastAsia="Times New Roman" w:hAnsi="Courier New" w:cs="Courier New"/>
+          <w:color w:val="000000"/>
+          <w:sz w:val="18"/>
           <w:szCs w:val="18"/>
           <w:lang w:val="en-US" w:eastAsia="ru-RU"/>
         </w:rPr>
@@ -10245,16 +10286,16 @@
         <w:rPr>
           <w:rFonts w:ascii="Courier New" w:eastAsia="Times New Roman" w:hAnsi="Courier New" w:cs="Courier New"/>
           <w:color w:val="000000"/>
-          <w:sz w:val="24"/>
-          <w:szCs w:val="18"/>
-          <w:lang w:val="en-US" w:eastAsia="ru-RU"/>
-        </w:rPr>
-      </w:pPr>
-      <w:r>
-        <w:rPr>
-          <w:rFonts w:ascii="Courier New" w:eastAsia="Times New Roman" w:hAnsi="Courier New" w:cs="Courier New"/>
-          <w:color w:val="000000"/>
-          <w:sz w:val="24"/>
+          <w:sz w:val="18"/>
+          <w:szCs w:val="18"/>
+          <w:lang w:val="en-US" w:eastAsia="ru-RU"/>
+        </w:rPr>
+      </w:pPr>
+      <w:r>
+        <w:rPr>
+          <w:rFonts w:ascii="Courier New" w:eastAsia="Times New Roman" w:hAnsi="Courier New" w:cs="Courier New"/>
+          <w:color w:val="000000"/>
+          <w:sz w:val="18"/>
           <w:szCs w:val="18"/>
           <w:lang w:val="en-US" w:eastAsia="ru-RU"/>
         </w:rPr>
@@ -10264,7 +10305,7 @@
         <w:rPr>
           <w:rFonts w:ascii="Courier New" w:eastAsia="Times New Roman" w:hAnsi="Courier New" w:cs="Courier New"/>
           <w:color w:val="A31515"/>
-          <w:sz w:val="24"/>
+          <w:sz w:val="18"/>
           <w:szCs w:val="18"/>
           <w:lang w:val="en-US" w:eastAsia="ru-RU"/>
         </w:rPr>
@@ -10275,7 +10316,7 @@
         <w:rPr>
           <w:rFonts w:ascii="Courier New" w:eastAsia="Times New Roman" w:hAnsi="Courier New" w:cs="Courier New"/>
           <w:color w:val="A31515"/>
-          <w:sz w:val="24"/>
+          <w:sz w:val="18"/>
           <w:szCs w:val="18"/>
           <w:lang w:val="en-US" w:eastAsia="ru-RU"/>
         </w:rPr>
@@ -10286,17 +10327,17 @@
         <w:rPr>
           <w:rFonts w:ascii="Courier New" w:eastAsia="Times New Roman" w:hAnsi="Courier New" w:cs="Courier New"/>
           <w:color w:val="A31515"/>
-          <w:sz w:val="24"/>
-          <w:szCs w:val="18"/>
-          <w:lang w:val="en-US" w:eastAsia="ru-RU"/>
-        </w:rPr>
-        <w:t>"</w:t>
-      </w:r>
-      <w:r>
-        <w:rPr>
-          <w:rFonts w:ascii="Courier New" w:eastAsia="Times New Roman" w:hAnsi="Courier New" w:cs="Courier New"/>
-          <w:color w:val="000000"/>
-          <w:sz w:val="24"/>
+          <w:sz w:val="18"/>
+          <w:szCs w:val="18"/>
+          <w:lang w:val="en-US" w:eastAsia="ru-RU"/>
+        </w:rPr>
+        <w:t>"</w:t>
+      </w:r>
+      <w:r>
+        <w:rPr>
+          <w:rFonts w:ascii="Courier New" w:eastAsia="Times New Roman" w:hAnsi="Courier New" w:cs="Courier New"/>
+          <w:color w:val="000000"/>
+          <w:sz w:val="18"/>
           <w:szCs w:val="18"/>
           <w:lang w:val="en-US" w:eastAsia="ru-RU"/>
         </w:rPr>
@@ -10306,7 +10347,7 @@
         <w:rPr>
           <w:rFonts w:ascii="Courier New" w:eastAsia="Times New Roman" w:hAnsi="Courier New" w:cs="Courier New"/>
           <w:color w:val="098658"/>
-          <w:sz w:val="24"/>
+          <w:sz w:val="18"/>
           <w:szCs w:val="18"/>
           <w:lang w:val="en-US" w:eastAsia="ru-RU"/>
         </w:rPr>
@@ -10316,7 +10357,7 @@
         <w:rPr>
           <w:rFonts w:ascii="Courier New" w:eastAsia="Times New Roman" w:hAnsi="Courier New" w:cs="Courier New"/>
           <w:color w:val="000000"/>
-          <w:sz w:val="24"/>
+          <w:sz w:val="18"/>
           <w:szCs w:val="18"/>
           <w:lang w:val="en-US" w:eastAsia="ru-RU"/>
         </w:rPr>
@@ -10330,16 +10371,16 @@
         <w:rPr>
           <w:rFonts w:ascii="Courier New" w:eastAsia="Times New Roman" w:hAnsi="Courier New" w:cs="Courier New"/>
           <w:color w:val="000000"/>
-          <w:sz w:val="24"/>
-          <w:szCs w:val="18"/>
-          <w:lang w:val="en-US" w:eastAsia="ru-RU"/>
-        </w:rPr>
-      </w:pPr>
-      <w:r>
-        <w:rPr>
-          <w:rFonts w:ascii="Courier New" w:eastAsia="Times New Roman" w:hAnsi="Courier New" w:cs="Courier New"/>
-          <w:color w:val="000000"/>
-          <w:sz w:val="24"/>
+          <w:sz w:val="18"/>
+          <w:szCs w:val="18"/>
+          <w:lang w:val="en-US" w:eastAsia="ru-RU"/>
+        </w:rPr>
+      </w:pPr>
+      <w:r>
+        <w:rPr>
+          <w:rFonts w:ascii="Courier New" w:eastAsia="Times New Roman" w:hAnsi="Courier New" w:cs="Courier New"/>
+          <w:color w:val="000000"/>
+          <w:sz w:val="18"/>
           <w:szCs w:val="18"/>
           <w:lang w:val="en-US" w:eastAsia="ru-RU"/>
         </w:rPr>
@@ -10349,7 +10390,7 @@
         <w:rPr>
           <w:rFonts w:ascii="Courier New" w:eastAsia="Times New Roman" w:hAnsi="Courier New" w:cs="Courier New"/>
           <w:color w:val="A31515"/>
-          <w:sz w:val="24"/>
+          <w:sz w:val="18"/>
           <w:szCs w:val="18"/>
           <w:lang w:val="en-US" w:eastAsia="ru-RU"/>
         </w:rPr>
@@ -10360,7 +10401,7 @@
         <w:rPr>
           <w:rFonts w:ascii="Courier New" w:eastAsia="Times New Roman" w:hAnsi="Courier New" w:cs="Courier New"/>
           <w:color w:val="A31515"/>
-          <w:sz w:val="24"/>
+          <w:sz w:val="18"/>
           <w:szCs w:val="18"/>
           <w:lang w:val="en-US" w:eastAsia="ru-RU"/>
         </w:rPr>
@@ -10371,17 +10412,17 @@
         <w:rPr>
           <w:rFonts w:ascii="Courier New" w:eastAsia="Times New Roman" w:hAnsi="Courier New" w:cs="Courier New"/>
           <w:color w:val="A31515"/>
-          <w:sz w:val="24"/>
-          <w:szCs w:val="18"/>
-          <w:lang w:val="en-US" w:eastAsia="ru-RU"/>
-        </w:rPr>
-        <w:t>"</w:t>
-      </w:r>
-      <w:r>
-        <w:rPr>
-          <w:rFonts w:ascii="Courier New" w:eastAsia="Times New Roman" w:hAnsi="Courier New" w:cs="Courier New"/>
-          <w:color w:val="000000"/>
-          <w:sz w:val="24"/>
+          <w:sz w:val="18"/>
+          <w:szCs w:val="18"/>
+          <w:lang w:val="en-US" w:eastAsia="ru-RU"/>
+        </w:rPr>
+        <w:t>"</w:t>
+      </w:r>
+      <w:r>
+        <w:rPr>
+          <w:rFonts w:ascii="Courier New" w:eastAsia="Times New Roman" w:hAnsi="Courier New" w:cs="Courier New"/>
+          <w:color w:val="000000"/>
+          <w:sz w:val="18"/>
           <w:szCs w:val="18"/>
           <w:lang w:val="en-US" w:eastAsia="ru-RU"/>
         </w:rPr>
@@ -10391,7 +10432,7 @@
         <w:rPr>
           <w:rFonts w:ascii="Courier New" w:eastAsia="Times New Roman" w:hAnsi="Courier New" w:cs="Courier New"/>
           <w:color w:val="0451A5"/>
-          <w:sz w:val="24"/>
+          <w:sz w:val="18"/>
           <w:szCs w:val="18"/>
           <w:lang w:val="en-US" w:eastAsia="ru-RU"/>
         </w:rPr>
@@ -10405,16 +10446,16 @@
         <w:rPr>
           <w:rFonts w:ascii="Courier New" w:eastAsia="Times New Roman" w:hAnsi="Courier New" w:cs="Courier New"/>
           <w:color w:val="000000"/>
-          <w:sz w:val="24"/>
-          <w:szCs w:val="18"/>
-          <w:lang w:val="en-US" w:eastAsia="ru-RU"/>
-        </w:rPr>
-      </w:pPr>
-      <w:r>
-        <w:rPr>
-          <w:rFonts w:ascii="Courier New" w:eastAsia="Times New Roman" w:hAnsi="Courier New" w:cs="Courier New"/>
-          <w:color w:val="000000"/>
-          <w:sz w:val="24"/>
+          <w:sz w:val="18"/>
+          <w:szCs w:val="18"/>
+          <w:lang w:val="en-US" w:eastAsia="ru-RU"/>
+        </w:rPr>
+      </w:pPr>
+      <w:r>
+        <w:rPr>
+          <w:rFonts w:ascii="Courier New" w:eastAsia="Times New Roman" w:hAnsi="Courier New" w:cs="Courier New"/>
+          <w:color w:val="000000"/>
+          <w:sz w:val="18"/>
           <w:szCs w:val="18"/>
           <w:lang w:val="en-US" w:eastAsia="ru-RU"/>
         </w:rPr>
@@ -10428,16 +10469,16 @@
         <w:rPr>
           <w:rFonts w:ascii="Courier New" w:eastAsia="Times New Roman" w:hAnsi="Courier New" w:cs="Courier New"/>
           <w:color w:val="000000"/>
-          <w:sz w:val="24"/>
-          <w:szCs w:val="18"/>
-          <w:lang w:val="en-US" w:eastAsia="ru-RU"/>
-        </w:rPr>
-      </w:pPr>
-      <w:r>
-        <w:rPr>
-          <w:rFonts w:ascii="Courier New" w:eastAsia="Times New Roman" w:hAnsi="Courier New" w:cs="Courier New"/>
-          <w:color w:val="000000"/>
-          <w:sz w:val="24"/>
+          <w:sz w:val="18"/>
+          <w:szCs w:val="18"/>
+          <w:lang w:val="en-US" w:eastAsia="ru-RU"/>
+        </w:rPr>
+      </w:pPr>
+      <w:r>
+        <w:rPr>
+          <w:rFonts w:ascii="Courier New" w:eastAsia="Times New Roman" w:hAnsi="Courier New" w:cs="Courier New"/>
+          <w:color w:val="000000"/>
+          <w:sz w:val="18"/>
           <w:szCs w:val="18"/>
           <w:lang w:val="en-US" w:eastAsia="ru-RU"/>
         </w:rPr>
@@ -10447,7 +10488,7 @@
         <w:rPr>
           <w:rFonts w:ascii="Courier New" w:eastAsia="Times New Roman" w:hAnsi="Courier New" w:cs="Courier New"/>
           <w:color w:val="A31515"/>
-          <w:sz w:val="24"/>
+          <w:sz w:val="18"/>
           <w:szCs w:val="18"/>
           <w:lang w:val="en-US" w:eastAsia="ru-RU"/>
         </w:rPr>
@@ -10458,7 +10499,7 @@
         <w:rPr>
           <w:rFonts w:ascii="Courier New" w:eastAsia="Times New Roman" w:hAnsi="Courier New" w:cs="Courier New"/>
           <w:color w:val="A31515"/>
-          <w:sz w:val="24"/>
+          <w:sz w:val="18"/>
           <w:szCs w:val="18"/>
           <w:lang w:val="en-US" w:eastAsia="ru-RU"/>
         </w:rPr>
@@ -10469,17 +10510,82 @@
         <w:rPr>
           <w:rFonts w:ascii="Courier New" w:eastAsia="Times New Roman" w:hAnsi="Courier New" w:cs="Courier New"/>
           <w:color w:val="A31515"/>
-          <w:sz w:val="24"/>
-          <w:szCs w:val="18"/>
-          <w:lang w:val="en-US" w:eastAsia="ru-RU"/>
-        </w:rPr>
-        <w:t>"</w:t>
-      </w:r>
-      <w:r>
-        <w:rPr>
-          <w:rFonts w:ascii="Courier New" w:eastAsia="Times New Roman" w:hAnsi="Courier New" w:cs="Courier New"/>
-          <w:color w:val="000000"/>
-          <w:sz w:val="24"/>
+          <w:sz w:val="18"/>
+          <w:szCs w:val="18"/>
+          <w:lang w:val="en-US" w:eastAsia="ru-RU"/>
+        </w:rPr>
+        <w:t>"</w:t>
+      </w:r>
+      <w:r>
+        <w:rPr>
+          <w:rFonts w:ascii="Courier New" w:eastAsia="Times New Roman" w:hAnsi="Courier New" w:cs="Courier New"/>
+          <w:color w:val="000000"/>
+          <w:sz w:val="18"/>
+          <w:szCs w:val="18"/>
+          <w:lang w:val="en-US" w:eastAsia="ru-RU"/>
+        </w:rPr>
+        <w:t>: {</w:t>
+      </w:r>
+    </w:p>
+    <w:p>
+      <w:pPr>
+        <w:shd w:val="clear" w:color="auto" w:fill="FFFFFE"/>
+        <w:spacing w:after="0" w:line="270" w:lineRule="atLeast"/>
+        <w:rPr>
+          <w:rFonts w:ascii="Courier New" w:eastAsia="Times New Roman" w:hAnsi="Courier New" w:cs="Courier New"/>
+          <w:color w:val="000000"/>
+          <w:sz w:val="18"/>
+          <w:szCs w:val="18"/>
+          <w:lang w:val="en-US" w:eastAsia="ru-RU"/>
+        </w:rPr>
+      </w:pPr>
+      <w:r>
+        <w:rPr>
+          <w:rFonts w:ascii="Courier New" w:eastAsia="Times New Roman" w:hAnsi="Courier New" w:cs="Courier New"/>
+          <w:color w:val="000000"/>
+          <w:sz w:val="18"/>
+          <w:szCs w:val="18"/>
+          <w:lang w:val="en-US" w:eastAsia="ru-RU"/>
+        </w:rPr>
+        <w:t>        </w:t>
+      </w:r>
+      <w:r>
+        <w:rPr>
+          <w:rFonts w:ascii="Courier New" w:eastAsia="Times New Roman" w:hAnsi="Courier New" w:cs="Courier New"/>
+          <w:color w:val="A31515"/>
+          <w:sz w:val="18"/>
+          <w:szCs w:val="18"/>
+          <w:lang w:val="en-US" w:eastAsia="ru-RU"/>
+        </w:rPr>
+        <w:t>"</w:t>
+      </w:r>
+      <w:proofErr w:type="gramStart"/>
+      <w:r>
+        <w:rPr>
+          <w:rFonts w:ascii="Courier New" w:eastAsia="Times New Roman" w:hAnsi="Courier New" w:cs="Courier New"/>
+          <w:color w:val="A31515"/>
+          <w:sz w:val="18"/>
+          <w:szCs w:val="18"/>
+          <w:lang w:val="en-US" w:eastAsia="ru-RU"/>
+        </w:rPr>
+        <w:t>list</w:t>
+      </w:r>
+      <w:proofErr w:type="gramEnd"/>
+      <w:r>
+        <w:rPr>
+          <w:rFonts w:ascii="Courier New" w:eastAsia="Times New Roman" w:hAnsi="Courier New" w:cs="Courier New"/>
+          <w:color w:val="A31515"/>
+          <w:sz w:val="18"/>
+          <w:szCs w:val="18"/>
+          <w:lang w:val="en-US" w:eastAsia="ru-RU"/>
+        </w:rPr>
+        <w:t>"</w:t>
+      </w:r>
+      <w:r>
+        <w:rPr>
+          <w:rFonts w:ascii="Courier New" w:eastAsia="Times New Roman" w:hAnsi="Courier New" w:cs="Courier New"/>
+          <w:color w:val="000000"/>
+          <w:sz w:val="18"/>
           <w:szCs w:val="18"/>
           <w:lang w:val="en-US" w:eastAsia="ru-RU"/>
         </w:rPr>
@@ -10493,49 +10599,49 @@
         <w:rPr>
           <w:rFonts w:ascii="Courier New" w:eastAsia="Times New Roman" w:hAnsi="Courier New" w:cs="Courier New"/>
           <w:color w:val="000000"/>
-          <w:sz w:val="24"/>
-          <w:szCs w:val="18"/>
-          <w:lang w:val="en-US" w:eastAsia="ru-RU"/>
-        </w:rPr>
-      </w:pPr>
-      <w:r>
-        <w:rPr>
-          <w:rFonts w:ascii="Courier New" w:eastAsia="Times New Roman" w:hAnsi="Courier New" w:cs="Courier New"/>
-          <w:color w:val="000000"/>
-          <w:sz w:val="24"/>
-          <w:szCs w:val="18"/>
-          <w:lang w:val="en-US" w:eastAsia="ru-RU"/>
-        </w:rPr>
-        <w:t>        {</w:t>
-      </w:r>
-    </w:p>
-    <w:p>
-      <w:pPr>
-        <w:shd w:val="clear" w:color="auto" w:fill="FFFFFE"/>
-        <w:spacing w:after="0" w:line="270" w:lineRule="atLeast"/>
-        <w:rPr>
-          <w:rFonts w:ascii="Courier New" w:eastAsia="Times New Roman" w:hAnsi="Courier New" w:cs="Courier New"/>
-          <w:color w:val="000000"/>
-          <w:sz w:val="24"/>
-          <w:szCs w:val="18"/>
-          <w:lang w:val="en-US" w:eastAsia="ru-RU"/>
-        </w:rPr>
-      </w:pPr>
-      <w:r>
-        <w:rPr>
-          <w:rFonts w:ascii="Courier New" w:eastAsia="Times New Roman" w:hAnsi="Courier New" w:cs="Courier New"/>
-          <w:color w:val="000000"/>
-          <w:sz w:val="24"/>
-          <w:szCs w:val="18"/>
-          <w:lang w:val="en-US" w:eastAsia="ru-RU"/>
-        </w:rPr>
-        <w:t>            </w:t>
-      </w:r>
-      <w:r>
-        <w:rPr>
-          <w:rFonts w:ascii="Courier New" w:eastAsia="Times New Roman" w:hAnsi="Courier New" w:cs="Courier New"/>
-          <w:color w:val="A31515"/>
-          <w:sz w:val="24"/>
+          <w:sz w:val="18"/>
+          <w:szCs w:val="18"/>
+          <w:lang w:val="en-US" w:eastAsia="ru-RU"/>
+        </w:rPr>
+      </w:pPr>
+      <w:r>
+        <w:rPr>
+          <w:rFonts w:ascii="Courier New" w:eastAsia="Times New Roman" w:hAnsi="Courier New" w:cs="Courier New"/>
+          <w:color w:val="000000"/>
+          <w:sz w:val="18"/>
+          <w:szCs w:val="18"/>
+          <w:lang w:val="en-US" w:eastAsia="ru-RU"/>
+        </w:rPr>
+        <w:t>            {</w:t>
+      </w:r>
+    </w:p>
+    <w:p>
+      <w:pPr>
+        <w:shd w:val="clear" w:color="auto" w:fill="FFFFFE"/>
+        <w:spacing w:after="0" w:line="270" w:lineRule="atLeast"/>
+        <w:rPr>
+          <w:rFonts w:ascii="Courier New" w:eastAsia="Times New Roman" w:hAnsi="Courier New" w:cs="Courier New"/>
+          <w:color w:val="000000"/>
+          <w:sz w:val="18"/>
+          <w:szCs w:val="18"/>
+          <w:lang w:val="en-US" w:eastAsia="ru-RU"/>
+        </w:rPr>
+      </w:pPr>
+      <w:r>
+        <w:rPr>
+          <w:rFonts w:ascii="Courier New" w:eastAsia="Times New Roman" w:hAnsi="Courier New" w:cs="Courier New"/>
+          <w:color w:val="000000"/>
+          <w:sz w:val="18"/>
+          <w:szCs w:val="18"/>
+          <w:lang w:val="en-US" w:eastAsia="ru-RU"/>
+        </w:rPr>
+        <w:t>                </w:t>
+      </w:r>
+      <w:r>
+        <w:rPr>
+          <w:rFonts w:ascii="Courier New" w:eastAsia="Times New Roman" w:hAnsi="Courier New" w:cs="Courier New"/>
+          <w:color w:val="A31515"/>
+          <w:sz w:val="18"/>
           <w:szCs w:val="18"/>
           <w:lang w:val="en-US" w:eastAsia="ru-RU"/>
         </w:rPr>
@@ -10546,7 +10652,7 @@
         <w:rPr>
           <w:rFonts w:ascii="Courier New" w:eastAsia="Times New Roman" w:hAnsi="Courier New" w:cs="Courier New"/>
           <w:color w:val="A31515"/>
-          <w:sz w:val="24"/>
+          <w:sz w:val="18"/>
           <w:szCs w:val="18"/>
           <w:lang w:val="en-US" w:eastAsia="ru-RU"/>
         </w:rPr>
@@ -10557,17 +10663,17 @@
         <w:rPr>
           <w:rFonts w:ascii="Courier New" w:eastAsia="Times New Roman" w:hAnsi="Courier New" w:cs="Courier New"/>
           <w:color w:val="A31515"/>
-          <w:sz w:val="24"/>
-          <w:szCs w:val="18"/>
-          <w:lang w:val="en-US" w:eastAsia="ru-RU"/>
-        </w:rPr>
-        <w:t>"</w:t>
-      </w:r>
-      <w:r>
-        <w:rPr>
-          <w:rFonts w:ascii="Courier New" w:eastAsia="Times New Roman" w:hAnsi="Courier New" w:cs="Courier New"/>
-          <w:color w:val="000000"/>
-          <w:sz w:val="24"/>
+          <w:sz w:val="18"/>
+          <w:szCs w:val="18"/>
+          <w:lang w:val="en-US" w:eastAsia="ru-RU"/>
+        </w:rPr>
+        <w:t>"</w:t>
+      </w:r>
+      <w:r>
+        <w:rPr>
+          <w:rFonts w:ascii="Courier New" w:eastAsia="Times New Roman" w:hAnsi="Courier New" w:cs="Courier New"/>
+          <w:color w:val="000000"/>
+          <w:sz w:val="18"/>
           <w:szCs w:val="18"/>
           <w:lang w:val="en-US" w:eastAsia="ru-RU"/>
         </w:rPr>
@@ -10577,7 +10683,7 @@
         <w:rPr>
           <w:rFonts w:ascii="Courier New" w:eastAsia="Times New Roman" w:hAnsi="Courier New" w:cs="Courier New"/>
           <w:color w:val="0451A5"/>
-          <w:sz w:val="24"/>
+          <w:sz w:val="18"/>
           <w:szCs w:val="18"/>
           <w:lang w:val="en-US" w:eastAsia="ru-RU"/>
         </w:rPr>
@@ -10587,7 +10693,7 @@
         <w:rPr>
           <w:rFonts w:ascii="Courier New" w:eastAsia="Times New Roman" w:hAnsi="Courier New" w:cs="Courier New"/>
           <w:color w:val="000000"/>
-          <w:sz w:val="24"/>
+          <w:sz w:val="18"/>
           <w:szCs w:val="18"/>
           <w:lang w:val="en-US" w:eastAsia="ru-RU"/>
         </w:rPr>
@@ -10601,26 +10707,26 @@
         <w:rPr>
           <w:rFonts w:ascii="Courier New" w:eastAsia="Times New Roman" w:hAnsi="Courier New" w:cs="Courier New"/>
           <w:color w:val="000000"/>
-          <w:sz w:val="24"/>
-          <w:szCs w:val="18"/>
-          <w:lang w:val="en-US" w:eastAsia="ru-RU"/>
-        </w:rPr>
-      </w:pPr>
-      <w:r>
-        <w:rPr>
-          <w:rFonts w:ascii="Courier New" w:eastAsia="Times New Roman" w:hAnsi="Courier New" w:cs="Courier New"/>
-          <w:color w:val="000000"/>
-          <w:sz w:val="24"/>
-          <w:szCs w:val="18"/>
-          <w:lang w:val="en-US" w:eastAsia="ru-RU"/>
-        </w:rPr>
-        <w:t>            </w:t>
-      </w:r>
-      <w:r>
-        <w:rPr>
-          <w:rFonts w:ascii="Courier New" w:eastAsia="Times New Roman" w:hAnsi="Courier New" w:cs="Courier New"/>
-          <w:color w:val="A31515"/>
-          <w:sz w:val="24"/>
+          <w:sz w:val="18"/>
+          <w:szCs w:val="18"/>
+          <w:lang w:val="en-US" w:eastAsia="ru-RU"/>
+        </w:rPr>
+      </w:pPr>
+      <w:r>
+        <w:rPr>
+          <w:rFonts w:ascii="Courier New" w:eastAsia="Times New Roman" w:hAnsi="Courier New" w:cs="Courier New"/>
+          <w:color w:val="000000"/>
+          <w:sz w:val="18"/>
+          <w:szCs w:val="18"/>
+          <w:lang w:val="en-US" w:eastAsia="ru-RU"/>
+        </w:rPr>
+        <w:t>                </w:t>
+      </w:r>
+      <w:r>
+        <w:rPr>
+          <w:rFonts w:ascii="Courier New" w:eastAsia="Times New Roman" w:hAnsi="Courier New" w:cs="Courier New"/>
+          <w:color w:val="A31515"/>
+          <w:sz w:val="18"/>
           <w:szCs w:val="18"/>
           <w:lang w:val="en-US" w:eastAsia="ru-RU"/>
         </w:rPr>
@@ -10632,7 +10738,7 @@
         <w:rPr>
           <w:rFonts w:ascii="Courier New" w:eastAsia="Times New Roman" w:hAnsi="Courier New" w:cs="Courier New"/>
           <w:color w:val="A31515"/>
-          <w:sz w:val="24"/>
+          <w:sz w:val="18"/>
           <w:szCs w:val="18"/>
           <w:lang w:val="en-US" w:eastAsia="ru-RU"/>
         </w:rPr>
@@ -10644,17 +10750,17 @@
         <w:rPr>
           <w:rFonts w:ascii="Courier New" w:eastAsia="Times New Roman" w:hAnsi="Courier New" w:cs="Courier New"/>
           <w:color w:val="A31515"/>
-          <w:sz w:val="24"/>
-          <w:szCs w:val="18"/>
-          <w:lang w:val="en-US" w:eastAsia="ru-RU"/>
-        </w:rPr>
-        <w:t>"</w:t>
-      </w:r>
-      <w:r>
-        <w:rPr>
-          <w:rFonts w:ascii="Courier New" w:eastAsia="Times New Roman" w:hAnsi="Courier New" w:cs="Courier New"/>
-          <w:color w:val="000000"/>
-          <w:sz w:val="24"/>
+          <w:sz w:val="18"/>
+          <w:szCs w:val="18"/>
+          <w:lang w:val="en-US" w:eastAsia="ru-RU"/>
+        </w:rPr>
+        <w:t>"</w:t>
+      </w:r>
+      <w:r>
+        <w:rPr>
+          <w:rFonts w:ascii="Courier New" w:eastAsia="Times New Roman" w:hAnsi="Courier New" w:cs="Courier New"/>
+          <w:color w:val="000000"/>
+          <w:sz w:val="18"/>
           <w:szCs w:val="18"/>
           <w:lang w:val="en-US" w:eastAsia="ru-RU"/>
         </w:rPr>
@@ -10664,7 +10770,7 @@
         <w:rPr>
           <w:rFonts w:ascii="Courier New" w:eastAsia="Times New Roman" w:hAnsi="Courier New" w:cs="Courier New"/>
           <w:color w:val="0451A5"/>
-          <w:sz w:val="24"/>
+          <w:sz w:val="18"/>
           <w:szCs w:val="18"/>
           <w:lang w:val="en-US" w:eastAsia="ru-RU"/>
         </w:rPr>
@@ -10678,72 +10784,72 @@
         <w:rPr>
           <w:rFonts w:ascii="Courier New" w:eastAsia="Times New Roman" w:hAnsi="Courier New" w:cs="Courier New"/>
           <w:color w:val="000000"/>
-          <w:sz w:val="24"/>
-          <w:szCs w:val="18"/>
-          <w:lang w:val="en-US" w:eastAsia="ru-RU"/>
-        </w:rPr>
-      </w:pPr>
-      <w:r>
-        <w:rPr>
-          <w:rFonts w:ascii="Courier New" w:eastAsia="Times New Roman" w:hAnsi="Courier New" w:cs="Courier New"/>
-          <w:color w:val="000000"/>
-          <w:sz w:val="24"/>
-          <w:szCs w:val="18"/>
-          <w:lang w:val="en-US" w:eastAsia="ru-RU"/>
-        </w:rPr>
-        <w:t>        },</w:t>
-      </w:r>
-    </w:p>
-    <w:p>
-      <w:pPr>
-        <w:shd w:val="clear" w:color="auto" w:fill="FFFFFE"/>
-        <w:spacing w:after="0" w:line="270" w:lineRule="atLeast"/>
-        <w:rPr>
-          <w:rFonts w:ascii="Courier New" w:eastAsia="Times New Roman" w:hAnsi="Courier New" w:cs="Courier New"/>
-          <w:color w:val="000000"/>
-          <w:sz w:val="24"/>
-          <w:szCs w:val="18"/>
-          <w:lang w:val="en-US" w:eastAsia="ru-RU"/>
-        </w:rPr>
-      </w:pPr>
-      <w:r>
-        <w:rPr>
-          <w:rFonts w:ascii="Courier New" w:eastAsia="Times New Roman" w:hAnsi="Courier New" w:cs="Courier New"/>
-          <w:color w:val="000000"/>
-          <w:sz w:val="24"/>
-          <w:szCs w:val="18"/>
-          <w:lang w:val="en-US" w:eastAsia="ru-RU"/>
-        </w:rPr>
-        <w:t>        {</w:t>
-      </w:r>
-    </w:p>
-    <w:p>
-      <w:pPr>
-        <w:shd w:val="clear" w:color="auto" w:fill="FFFFFE"/>
-        <w:spacing w:after="0" w:line="270" w:lineRule="atLeast"/>
-        <w:rPr>
-          <w:rFonts w:ascii="Courier New" w:eastAsia="Times New Roman" w:hAnsi="Courier New" w:cs="Courier New"/>
-          <w:color w:val="000000"/>
-          <w:sz w:val="24"/>
-          <w:szCs w:val="18"/>
-          <w:lang w:val="en-US" w:eastAsia="ru-RU"/>
-        </w:rPr>
-      </w:pPr>
-      <w:r>
-        <w:rPr>
-          <w:rFonts w:ascii="Courier New" w:eastAsia="Times New Roman" w:hAnsi="Courier New" w:cs="Courier New"/>
-          <w:color w:val="000000"/>
-          <w:sz w:val="24"/>
-          <w:szCs w:val="18"/>
-          <w:lang w:val="en-US" w:eastAsia="ru-RU"/>
-        </w:rPr>
-        <w:t>            </w:t>
-      </w:r>
-      <w:r>
-        <w:rPr>
-          <w:rFonts w:ascii="Courier New" w:eastAsia="Times New Roman" w:hAnsi="Courier New" w:cs="Courier New"/>
-          <w:color w:val="A31515"/>
-          <w:sz w:val="24"/>
+          <w:sz w:val="18"/>
+          <w:szCs w:val="18"/>
+          <w:lang w:val="en-US" w:eastAsia="ru-RU"/>
+        </w:rPr>
+      </w:pPr>
+      <w:r>
+        <w:rPr>
+          <w:rFonts w:ascii="Courier New" w:eastAsia="Times New Roman" w:hAnsi="Courier New" w:cs="Courier New"/>
+          <w:color w:val="000000"/>
+          <w:sz w:val="18"/>
+          <w:szCs w:val="18"/>
+          <w:lang w:val="en-US" w:eastAsia="ru-RU"/>
+        </w:rPr>
+        <w:t>            },</w:t>
+      </w:r>
+    </w:p>
+    <w:p>
+      <w:pPr>
+        <w:shd w:val="clear" w:color="auto" w:fill="FFFFFE"/>
+        <w:spacing w:after="0" w:line="270" w:lineRule="atLeast"/>
+        <w:rPr>
+          <w:rFonts w:ascii="Courier New" w:eastAsia="Times New Roman" w:hAnsi="Courier New" w:cs="Courier New"/>
+          <w:color w:val="000000"/>
+          <w:sz w:val="18"/>
+          <w:szCs w:val="18"/>
+          <w:lang w:val="en-US" w:eastAsia="ru-RU"/>
+        </w:rPr>
+      </w:pPr>
+      <w:r>
+        <w:rPr>
+          <w:rFonts w:ascii="Courier New" w:eastAsia="Times New Roman" w:hAnsi="Courier New" w:cs="Courier New"/>
+          <w:color w:val="000000"/>
+          <w:sz w:val="18"/>
+          <w:szCs w:val="18"/>
+          <w:lang w:val="en-US" w:eastAsia="ru-RU"/>
+        </w:rPr>
+        <w:t>            {</w:t>
+      </w:r>
+    </w:p>
+    <w:p>
+      <w:pPr>
+        <w:shd w:val="clear" w:color="auto" w:fill="FFFFFE"/>
+        <w:spacing w:after="0" w:line="270" w:lineRule="atLeast"/>
+        <w:rPr>
+          <w:rFonts w:ascii="Courier New" w:eastAsia="Times New Roman" w:hAnsi="Courier New" w:cs="Courier New"/>
+          <w:color w:val="000000"/>
+          <w:sz w:val="18"/>
+          <w:szCs w:val="18"/>
+          <w:lang w:val="en-US" w:eastAsia="ru-RU"/>
+        </w:rPr>
+      </w:pPr>
+      <w:r>
+        <w:rPr>
+          <w:rFonts w:ascii="Courier New" w:eastAsia="Times New Roman" w:hAnsi="Courier New" w:cs="Courier New"/>
+          <w:color w:val="000000"/>
+          <w:sz w:val="18"/>
+          <w:szCs w:val="18"/>
+          <w:lang w:val="en-US" w:eastAsia="ru-RU"/>
+        </w:rPr>
+        <w:t>                </w:t>
+      </w:r>
+      <w:r>
+        <w:rPr>
+          <w:rFonts w:ascii="Courier New" w:eastAsia="Times New Roman" w:hAnsi="Courier New" w:cs="Courier New"/>
+          <w:color w:val="A31515"/>
+          <w:sz w:val="18"/>
           <w:szCs w:val="18"/>
           <w:lang w:val="en-US" w:eastAsia="ru-RU"/>
         </w:rPr>
@@ -10754,7 +10860,7 @@
         <w:rPr>
           <w:rFonts w:ascii="Courier New" w:eastAsia="Times New Roman" w:hAnsi="Courier New" w:cs="Courier New"/>
           <w:color w:val="A31515"/>
-          <w:sz w:val="24"/>
+          <w:sz w:val="18"/>
           <w:szCs w:val="18"/>
           <w:lang w:val="en-US" w:eastAsia="ru-RU"/>
         </w:rPr>
@@ -10765,17 +10871,17 @@
         <w:rPr>
           <w:rFonts w:ascii="Courier New" w:eastAsia="Times New Roman" w:hAnsi="Courier New" w:cs="Courier New"/>
           <w:color w:val="A31515"/>
-          <w:sz w:val="24"/>
-          <w:szCs w:val="18"/>
-          <w:lang w:val="en-US" w:eastAsia="ru-RU"/>
-        </w:rPr>
-        <w:t>"</w:t>
-      </w:r>
-      <w:r>
-        <w:rPr>
-          <w:rFonts w:ascii="Courier New" w:eastAsia="Times New Roman" w:hAnsi="Courier New" w:cs="Courier New"/>
-          <w:color w:val="000000"/>
-          <w:sz w:val="24"/>
+          <w:sz w:val="18"/>
+          <w:szCs w:val="18"/>
+          <w:lang w:val="en-US" w:eastAsia="ru-RU"/>
+        </w:rPr>
+        <w:t>"</w:t>
+      </w:r>
+      <w:r>
+        <w:rPr>
+          <w:rFonts w:ascii="Courier New" w:eastAsia="Times New Roman" w:hAnsi="Courier New" w:cs="Courier New"/>
+          <w:color w:val="000000"/>
+          <w:sz w:val="18"/>
           <w:szCs w:val="18"/>
           <w:lang w:val="en-US" w:eastAsia="ru-RU"/>
         </w:rPr>
@@ -10785,7 +10891,7 @@
         <w:rPr>
           <w:rFonts w:ascii="Courier New" w:eastAsia="Times New Roman" w:hAnsi="Courier New" w:cs="Courier New"/>
           <w:color w:val="0451A5"/>
-          <w:sz w:val="24"/>
+          <w:sz w:val="18"/>
           <w:szCs w:val="18"/>
           <w:lang w:val="en-US" w:eastAsia="ru-RU"/>
         </w:rPr>
@@ -10795,7 +10901,7 @@
         <w:rPr>
           <w:rFonts w:ascii="Courier New" w:eastAsia="Times New Roman" w:hAnsi="Courier New" w:cs="Courier New"/>
           <w:color w:val="000000"/>
-          <w:sz w:val="24"/>
+          <w:sz w:val="18"/>
           <w:szCs w:val="18"/>
           <w:lang w:val="en-US" w:eastAsia="ru-RU"/>
         </w:rPr>
@@ -10809,26 +10915,26 @@
         <w:rPr>
           <w:rFonts w:ascii="Courier New" w:eastAsia="Times New Roman" w:hAnsi="Courier New" w:cs="Courier New"/>
           <w:color w:val="000000"/>
-          <w:sz w:val="24"/>
-          <w:szCs w:val="18"/>
-          <w:lang w:eastAsia="ru-RU"/>
-        </w:rPr>
-      </w:pPr>
-      <w:r>
-        <w:rPr>
-          <w:rFonts w:ascii="Courier New" w:eastAsia="Times New Roman" w:hAnsi="Courier New" w:cs="Courier New"/>
-          <w:color w:val="000000"/>
-          <w:sz w:val="24"/>
-          <w:szCs w:val="18"/>
-          <w:lang w:val="en-US" w:eastAsia="ru-RU"/>
-        </w:rPr>
-        <w:t>            </w:t>
-      </w:r>
-      <w:r>
-        <w:rPr>
-          <w:rFonts w:ascii="Courier New" w:eastAsia="Times New Roman" w:hAnsi="Courier New" w:cs="Courier New"/>
-          <w:color w:val="A31515"/>
-          <w:sz w:val="24"/>
+          <w:sz w:val="18"/>
+          <w:szCs w:val="18"/>
+          <w:lang w:eastAsia="ru-RU"/>
+        </w:rPr>
+      </w:pPr>
+      <w:r>
+        <w:rPr>
+          <w:rFonts w:ascii="Courier New" w:eastAsia="Times New Roman" w:hAnsi="Courier New" w:cs="Courier New"/>
+          <w:color w:val="000000"/>
+          <w:sz w:val="18"/>
+          <w:szCs w:val="18"/>
+          <w:lang w:val="en-US" w:eastAsia="ru-RU"/>
+        </w:rPr>
+        <w:t>                </w:t>
+      </w:r>
+      <w:r>
+        <w:rPr>
+          <w:rFonts w:ascii="Courier New" w:eastAsia="Times New Roman" w:hAnsi="Courier New" w:cs="Courier New"/>
+          <w:color w:val="A31515"/>
+          <w:sz w:val="18"/>
           <w:szCs w:val="18"/>
           <w:lang w:eastAsia="ru-RU"/>
         </w:rPr>
@@ -10839,7 +10945,7 @@
         <w:rPr>
           <w:rFonts w:ascii="Courier New" w:eastAsia="Times New Roman" w:hAnsi="Courier New" w:cs="Courier New"/>
           <w:color w:val="A31515"/>
-          <w:sz w:val="24"/>
+          <w:sz w:val="18"/>
           <w:szCs w:val="18"/>
           <w:lang w:eastAsia="ru-RU"/>
         </w:rPr>
@@ -10850,17 +10956,17 @@
         <w:rPr>
           <w:rFonts w:ascii="Courier New" w:eastAsia="Times New Roman" w:hAnsi="Courier New" w:cs="Courier New"/>
           <w:color w:val="A31515"/>
-          <w:sz w:val="24"/>
-          <w:szCs w:val="18"/>
-          <w:lang w:eastAsia="ru-RU"/>
-        </w:rPr>
-        <w:t>"</w:t>
-      </w:r>
-      <w:r>
-        <w:rPr>
-          <w:rFonts w:ascii="Courier New" w:eastAsia="Times New Roman" w:hAnsi="Courier New" w:cs="Courier New"/>
-          <w:color w:val="000000"/>
-          <w:sz w:val="24"/>
+          <w:sz w:val="18"/>
+          <w:szCs w:val="18"/>
+          <w:lang w:eastAsia="ru-RU"/>
+        </w:rPr>
+        <w:t>"</w:t>
+      </w:r>
+      <w:r>
+        <w:rPr>
+          <w:rFonts w:ascii="Courier New" w:eastAsia="Times New Roman" w:hAnsi="Courier New" w:cs="Courier New"/>
+          <w:color w:val="000000"/>
+          <w:sz w:val="18"/>
           <w:szCs w:val="18"/>
           <w:lang w:eastAsia="ru-RU"/>
         </w:rPr>
@@ -10870,7 +10976,7 @@
         <w:rPr>
           <w:rFonts w:ascii="Courier New" w:eastAsia="Times New Roman" w:hAnsi="Courier New" w:cs="Courier New"/>
           <w:color w:val="0451A5"/>
-          <w:sz w:val="24"/>
+          <w:sz w:val="18"/>
           <w:szCs w:val="18"/>
           <w:lang w:eastAsia="ru-RU"/>
         </w:rPr>
@@ -10884,62 +10990,85 @@
         <w:rPr>
           <w:rFonts w:ascii="Courier New" w:eastAsia="Times New Roman" w:hAnsi="Courier New" w:cs="Courier New"/>
           <w:color w:val="000000"/>
-          <w:sz w:val="24"/>
-          <w:szCs w:val="18"/>
-          <w:lang w:eastAsia="ru-RU"/>
-        </w:rPr>
-      </w:pPr>
-      <w:r>
-        <w:rPr>
-          <w:rFonts w:ascii="Courier New" w:eastAsia="Times New Roman" w:hAnsi="Courier New" w:cs="Courier New"/>
-          <w:color w:val="000000"/>
-          <w:sz w:val="24"/>
-          <w:szCs w:val="18"/>
-          <w:lang w:eastAsia="ru-RU"/>
-        </w:rPr>
-        <w:t>        }</w:t>
-      </w:r>
-    </w:p>
-    <w:p>
-      <w:pPr>
-        <w:shd w:val="clear" w:color="auto" w:fill="FFFFFE"/>
-        <w:spacing w:after="0" w:line="270" w:lineRule="atLeast"/>
-        <w:rPr>
-          <w:rFonts w:ascii="Courier New" w:eastAsia="Times New Roman" w:hAnsi="Courier New" w:cs="Courier New"/>
-          <w:color w:val="000000"/>
-          <w:sz w:val="24"/>
-          <w:szCs w:val="18"/>
-          <w:lang w:eastAsia="ru-RU"/>
-        </w:rPr>
-      </w:pPr>
-      <w:r>
-        <w:rPr>
-          <w:rFonts w:ascii="Courier New" w:eastAsia="Times New Roman" w:hAnsi="Courier New" w:cs="Courier New"/>
-          <w:color w:val="000000"/>
-          <w:sz w:val="24"/>
-          <w:szCs w:val="18"/>
-          <w:lang w:eastAsia="ru-RU"/>
-        </w:rPr>
-        <w:t>    ]</w:t>
-      </w:r>
-    </w:p>
-    <w:p>
-      <w:pPr>
-        <w:shd w:val="clear" w:color="auto" w:fill="FFFFFE"/>
-        <w:spacing w:after="0" w:line="270" w:lineRule="atLeast"/>
-        <w:rPr>
-          <w:rFonts w:ascii="Courier New" w:eastAsia="Times New Roman" w:hAnsi="Courier New" w:cs="Courier New"/>
-          <w:color w:val="000000"/>
-          <w:sz w:val="24"/>
-          <w:szCs w:val="18"/>
-          <w:lang w:eastAsia="ru-RU"/>
-        </w:rPr>
-      </w:pPr>
-      <w:r>
-        <w:rPr>
-          <w:rFonts w:ascii="Courier New" w:eastAsia="Times New Roman" w:hAnsi="Courier New" w:cs="Courier New"/>
-          <w:color w:val="000000"/>
-          <w:sz w:val="24"/>
+          <w:sz w:val="18"/>
+          <w:szCs w:val="18"/>
+          <w:lang w:eastAsia="ru-RU"/>
+        </w:rPr>
+      </w:pPr>
+      <w:r>
+        <w:rPr>
+          <w:rFonts w:ascii="Courier New" w:eastAsia="Times New Roman" w:hAnsi="Courier New" w:cs="Courier New"/>
+          <w:color w:val="000000"/>
+          <w:sz w:val="18"/>
+          <w:szCs w:val="18"/>
+          <w:lang w:eastAsia="ru-RU"/>
+        </w:rPr>
+        <w:t>            }</w:t>
+      </w:r>
+    </w:p>
+    <w:p>
+      <w:pPr>
+        <w:shd w:val="clear" w:color="auto" w:fill="FFFFFE"/>
+        <w:spacing w:after="0" w:line="270" w:lineRule="atLeast"/>
+        <w:rPr>
+          <w:rFonts w:ascii="Courier New" w:eastAsia="Times New Roman" w:hAnsi="Courier New" w:cs="Courier New"/>
+          <w:color w:val="000000"/>
+          <w:sz w:val="18"/>
+          <w:szCs w:val="18"/>
+          <w:lang w:eastAsia="ru-RU"/>
+        </w:rPr>
+      </w:pPr>
+      <w:r>
+        <w:rPr>
+          <w:rFonts w:ascii="Courier New" w:eastAsia="Times New Roman" w:hAnsi="Courier New" w:cs="Courier New"/>
+          <w:color w:val="000000"/>
+          <w:sz w:val="18"/>
+          <w:szCs w:val="18"/>
+          <w:lang w:eastAsia="ru-RU"/>
+        </w:rPr>
+        <w:t>        ]</w:t>
+      </w:r>
+    </w:p>
+    <w:p>
+      <w:pPr>
+        <w:shd w:val="clear" w:color="auto" w:fill="FFFFFE"/>
+        <w:spacing w:after="0" w:line="270" w:lineRule="atLeast"/>
+        <w:rPr>
+          <w:rFonts w:ascii="Courier New" w:eastAsia="Times New Roman" w:hAnsi="Courier New" w:cs="Courier New"/>
+          <w:color w:val="000000"/>
+          <w:sz w:val="18"/>
+          <w:szCs w:val="18"/>
+          <w:lang w:eastAsia="ru-RU"/>
+        </w:rPr>
+      </w:pPr>
+      <w:r>
+        <w:rPr>
+          <w:rFonts w:ascii="Courier New" w:eastAsia="Times New Roman" w:hAnsi="Courier New" w:cs="Courier New"/>
+          <w:color w:val="000000"/>
+          <w:sz w:val="18"/>
+          <w:szCs w:val="18"/>
+          <w:lang w:eastAsia="ru-RU"/>
+        </w:rPr>
+        <w:t>    }</w:t>
+      </w:r>
+    </w:p>
+    <w:p>
+      <w:pPr>
+        <w:shd w:val="clear" w:color="auto" w:fill="FFFFFE"/>
+        <w:spacing w:after="0" w:line="270" w:lineRule="atLeast"/>
+        <w:rPr>
+          <w:rFonts w:ascii="Courier New" w:eastAsia="Times New Roman" w:hAnsi="Courier New" w:cs="Courier New"/>
+          <w:color w:val="000000"/>
+          <w:sz w:val="18"/>
+          <w:szCs w:val="18"/>
+          <w:lang w:eastAsia="ru-RU"/>
+        </w:rPr>
+      </w:pPr>
+      <w:r>
+        <w:rPr>
+          <w:rFonts w:ascii="Courier New" w:eastAsia="Times New Roman" w:hAnsi="Courier New" w:cs="Courier New"/>
+          <w:color w:val="000000"/>
+          <w:sz w:val="18"/>
           <w:szCs w:val="18"/>
           <w:lang w:eastAsia="ru-RU"/>
         </w:rPr>
@@ -10948,13 +11077,933 @@
     </w:p>
     <w:p>
       <w:pPr>
+        <w:rPr>
+          <w:rFonts w:eastAsia="Times New Roman" w:cs="Courier New"/>
+          <w:color w:val="000000"/>
+          <w:sz w:val="36"/>
+          <w:szCs w:val="18"/>
+          <w:lang w:val="en-US" w:eastAsia="ru-RU"/>
+        </w:rPr>
+      </w:pPr>
+      <w:r>
+        <w:rPr>
+          <w:rFonts w:eastAsia="Times New Roman" w:cs="Courier New"/>
+          <w:color w:val="000000"/>
+          <w:sz w:val="36"/>
+          <w:szCs w:val="18"/>
+          <w:lang w:val="en-US" w:eastAsia="ru-RU"/>
+        </w:rPr>
+        <w:br w:type="page"/>
+      </w:r>
+    </w:p>
+    <w:p>
+      <w:pPr>
+        <w:pStyle w:val="1"/>
+        <w:rPr>
+          <w:rFonts w:eastAsia="Times New Roman" w:cs="Courier New"/>
+          <w:b/>
+          <w:color w:val="000000"/>
+          <w:sz w:val="40"/>
+          <w:szCs w:val="18"/>
+          <w:lang w:val="en-US" w:eastAsia="ru-RU"/>
+        </w:rPr>
+      </w:pPr>
+      <w:r>
+        <w:rPr>
+          <w:rFonts w:eastAsia="Times New Roman" w:cs="Courier New"/>
+          <w:b/>
+          <w:color w:val="000000"/>
+          <w:sz w:val="40"/>
+          <w:szCs w:val="18"/>
+          <w:lang w:val="en-US" w:eastAsia="ru-RU"/>
+        </w:rPr>
+        <w:lastRenderedPageBreak/>
+        <w:t xml:space="preserve">8 </w:t>
+      </w:r>
+      <w:r>
+        <w:rPr>
+          <w:rFonts w:eastAsia="Times New Roman" w:cs="Courier New"/>
+          <w:b/>
+          <w:color w:val="000000"/>
+          <w:sz w:val="40"/>
+          <w:szCs w:val="18"/>
+          <w:lang w:eastAsia="ru-RU"/>
+        </w:rPr>
+        <w:t>Удалить</w:t>
+      </w:r>
+      <w:r>
+        <w:rPr>
+          <w:rFonts w:eastAsia="Times New Roman" w:cs="Courier New"/>
+          <w:b/>
+          <w:color w:val="000000"/>
+          <w:sz w:val="40"/>
+          <w:szCs w:val="18"/>
+          <w:lang w:val="en-US" w:eastAsia="ru-RU"/>
+        </w:rPr>
+        <w:t xml:space="preserve"> </w:t>
+      </w:r>
+      <w:proofErr w:type="gramStart"/>
+      <w:r>
+        <w:rPr>
+          <w:rFonts w:eastAsia="Times New Roman" w:cs="Courier New"/>
+          <w:b/>
+          <w:color w:val="000000"/>
+          <w:sz w:val="40"/>
+          <w:szCs w:val="18"/>
+          <w:lang w:eastAsia="ru-RU"/>
+        </w:rPr>
+        <w:t>приглашение</w:t>
+      </w:r>
+      <w:r>
+        <w:rPr>
+          <w:rFonts w:eastAsia="Times New Roman" w:cs="Courier New"/>
+          <w:b/>
+          <w:color w:val="000000"/>
+          <w:sz w:val="40"/>
+          <w:szCs w:val="18"/>
+          <w:lang w:val="en-US" w:eastAsia="ru-RU"/>
+        </w:rPr>
+        <w:t xml:space="preserve">  (</w:t>
+      </w:r>
+      <w:proofErr w:type="gramEnd"/>
+      <w:r>
+        <w:rPr>
+          <w:rFonts w:eastAsia="Times New Roman" w:cs="Courier New"/>
+          <w:b/>
+          <w:color w:val="000000"/>
+          <w:sz w:val="40"/>
+          <w:szCs w:val="18"/>
+          <w:lang w:val="en-US" w:eastAsia="ru-RU"/>
+        </w:rPr>
+        <w:t>DELETE_INVITE</w:t>
+      </w:r>
+      <w:r>
+        <w:rPr>
+          <w:rFonts w:eastAsia="Times New Roman" w:cs="Courier New"/>
+          <w:b/>
+          <w:color w:val="000000"/>
+          <w:sz w:val="40"/>
+          <w:szCs w:val="18"/>
+          <w:lang w:val="en-US" w:eastAsia="ru-RU"/>
+        </w:rPr>
+        <w:t>)</w:t>
+      </w:r>
+    </w:p>
+    <w:p>
+      <w:pPr>
         <w:jc w:val="both"/>
         <w:rPr>
           <w:rFonts w:eastAsia="Times New Roman" w:cs="Courier New"/>
           <w:color w:val="000000"/>
           <w:sz w:val="36"/>
           <w:szCs w:val="18"/>
-          <w:lang w:val="en-US" w:eastAsia="ru-RU"/>
+          <w:lang w:eastAsia="ru-RU"/>
+        </w:rPr>
+      </w:pPr>
+      <w:r>
+        <w:rPr>
+          <w:rFonts w:eastAsia="Times New Roman" w:cs="Courier New"/>
+          <w:color w:val="000000"/>
+          <w:sz w:val="36"/>
+          <w:szCs w:val="18"/>
+          <w:lang w:eastAsia="ru-RU"/>
+        </w:rPr>
+        <w:t>Тело запроса</w:t>
+      </w:r>
+      <w:r>
+        <w:rPr>
+          <w:rFonts w:eastAsia="Times New Roman" w:cs="Courier New"/>
+          <w:color w:val="000000"/>
+          <w:sz w:val="36"/>
+          <w:szCs w:val="18"/>
+          <w:lang w:eastAsia="ru-RU"/>
+        </w:rPr>
+        <w:t>:</w:t>
+      </w:r>
+    </w:p>
+    <w:p>
+      <w:pPr>
+        <w:shd w:val="clear" w:color="auto" w:fill="FFFFFE"/>
+        <w:spacing w:after="0" w:line="270" w:lineRule="atLeast"/>
+        <w:rPr>
+          <w:rFonts w:ascii="Courier New" w:eastAsia="Times New Roman" w:hAnsi="Courier New" w:cs="Courier New"/>
+          <w:color w:val="000000"/>
+          <w:sz w:val="18"/>
+          <w:szCs w:val="18"/>
+          <w:lang w:val="en-US" w:eastAsia="ru-RU"/>
+        </w:rPr>
+      </w:pPr>
+      <w:r>
+        <w:rPr>
+          <w:rFonts w:ascii="Courier New" w:eastAsia="Times New Roman" w:hAnsi="Courier New" w:cs="Courier New"/>
+          <w:color w:val="000000"/>
+          <w:sz w:val="18"/>
+          <w:szCs w:val="18"/>
+          <w:lang w:val="en-US" w:eastAsia="ru-RU"/>
+        </w:rPr>
+        <w:t>{</w:t>
+      </w:r>
+    </w:p>
+    <w:p>
+      <w:pPr>
+        <w:shd w:val="clear" w:color="auto" w:fill="FFFFFE"/>
+        <w:spacing w:after="0" w:line="270" w:lineRule="atLeast"/>
+        <w:rPr>
+          <w:rFonts w:ascii="Courier New" w:eastAsia="Times New Roman" w:hAnsi="Courier New" w:cs="Courier New"/>
+          <w:color w:val="000000"/>
+          <w:sz w:val="18"/>
+          <w:szCs w:val="18"/>
+          <w:lang w:val="en-US" w:eastAsia="ru-RU"/>
+        </w:rPr>
+      </w:pPr>
+      <w:r>
+        <w:rPr>
+          <w:rFonts w:ascii="Courier New" w:eastAsia="Times New Roman" w:hAnsi="Courier New" w:cs="Courier New"/>
+          <w:color w:val="000000"/>
+          <w:sz w:val="18"/>
+          <w:szCs w:val="18"/>
+          <w:lang w:val="en-US" w:eastAsia="ru-RU"/>
+        </w:rPr>
+        <w:t>    </w:t>
+      </w:r>
+      <w:r>
+        <w:rPr>
+          <w:rFonts w:ascii="Courier New" w:eastAsia="Times New Roman" w:hAnsi="Courier New" w:cs="Courier New"/>
+          <w:color w:val="A31515"/>
+          <w:sz w:val="18"/>
+          <w:szCs w:val="18"/>
+          <w:lang w:val="en-US" w:eastAsia="ru-RU"/>
+        </w:rPr>
+        <w:t>"</w:t>
+      </w:r>
+      <w:proofErr w:type="spellStart"/>
+      <w:proofErr w:type="gramStart"/>
+      <w:r>
+        <w:rPr>
+          <w:rFonts w:ascii="Courier New" w:eastAsia="Times New Roman" w:hAnsi="Courier New" w:cs="Courier New"/>
+          <w:color w:val="A31515"/>
+          <w:sz w:val="18"/>
+          <w:szCs w:val="18"/>
+          <w:lang w:val="en-US" w:eastAsia="ru-RU"/>
+        </w:rPr>
+        <w:t>cmd</w:t>
+      </w:r>
+      <w:proofErr w:type="spellEnd"/>
+      <w:proofErr w:type="gramEnd"/>
+      <w:r>
+        <w:rPr>
+          <w:rFonts w:ascii="Courier New" w:eastAsia="Times New Roman" w:hAnsi="Courier New" w:cs="Courier New"/>
+          <w:color w:val="A31515"/>
+          <w:sz w:val="18"/>
+          <w:szCs w:val="18"/>
+          <w:lang w:val="en-US" w:eastAsia="ru-RU"/>
+        </w:rPr>
+        <w:t>"</w:t>
+      </w:r>
+      <w:r>
+        <w:rPr>
+          <w:rFonts w:ascii="Courier New" w:eastAsia="Times New Roman" w:hAnsi="Courier New" w:cs="Courier New"/>
+          <w:color w:val="000000"/>
+          <w:sz w:val="18"/>
+          <w:szCs w:val="18"/>
+          <w:lang w:val="en-US" w:eastAsia="ru-RU"/>
+        </w:rPr>
+        <w:t>:</w:t>
+      </w:r>
+      <w:r>
+        <w:rPr>
+          <w:rFonts w:ascii="Courier New" w:eastAsia="Times New Roman" w:hAnsi="Courier New" w:cs="Courier New"/>
+          <w:color w:val="0451A5"/>
+          <w:sz w:val="18"/>
+          <w:szCs w:val="18"/>
+          <w:lang w:val="en-US" w:eastAsia="ru-RU"/>
+        </w:rPr>
+        <w:t>"DELETE_INVITE"</w:t>
+      </w:r>
+      <w:r>
+        <w:rPr>
+          <w:rFonts w:ascii="Courier New" w:eastAsia="Times New Roman" w:hAnsi="Courier New" w:cs="Courier New"/>
+          <w:color w:val="000000"/>
+          <w:sz w:val="18"/>
+          <w:szCs w:val="18"/>
+          <w:lang w:val="en-US" w:eastAsia="ru-RU"/>
+        </w:rPr>
+        <w:t>,</w:t>
+      </w:r>
+    </w:p>
+    <w:p>
+      <w:pPr>
+        <w:shd w:val="clear" w:color="auto" w:fill="FFFFFE"/>
+        <w:spacing w:after="0" w:line="270" w:lineRule="atLeast"/>
+        <w:rPr>
+          <w:rFonts w:ascii="Courier New" w:eastAsia="Times New Roman" w:hAnsi="Courier New" w:cs="Courier New"/>
+          <w:color w:val="000000"/>
+          <w:sz w:val="18"/>
+          <w:szCs w:val="18"/>
+          <w:lang w:val="en-US" w:eastAsia="ru-RU"/>
+        </w:rPr>
+      </w:pPr>
+      <w:r>
+        <w:rPr>
+          <w:rFonts w:ascii="Courier New" w:eastAsia="Times New Roman" w:hAnsi="Courier New" w:cs="Courier New"/>
+          <w:color w:val="000000"/>
+          <w:sz w:val="18"/>
+          <w:szCs w:val="18"/>
+          <w:lang w:val="en-US" w:eastAsia="ru-RU"/>
+        </w:rPr>
+        <w:t>    </w:t>
+      </w:r>
+      <w:r>
+        <w:rPr>
+          <w:rFonts w:ascii="Courier New" w:eastAsia="Times New Roman" w:hAnsi="Courier New" w:cs="Courier New"/>
+          <w:color w:val="A31515"/>
+          <w:sz w:val="18"/>
+          <w:szCs w:val="18"/>
+          <w:lang w:val="en-US" w:eastAsia="ru-RU"/>
+        </w:rPr>
+        <w:t>"</w:t>
+      </w:r>
+      <w:proofErr w:type="gramStart"/>
+      <w:r>
+        <w:rPr>
+          <w:rFonts w:ascii="Courier New" w:eastAsia="Times New Roman" w:hAnsi="Courier New" w:cs="Courier New"/>
+          <w:color w:val="A31515"/>
+          <w:sz w:val="18"/>
+          <w:szCs w:val="18"/>
+          <w:lang w:val="en-US" w:eastAsia="ru-RU"/>
+        </w:rPr>
+        <w:t>data</w:t>
+      </w:r>
+      <w:proofErr w:type="gramEnd"/>
+      <w:r>
+        <w:rPr>
+          <w:rFonts w:ascii="Courier New" w:eastAsia="Times New Roman" w:hAnsi="Courier New" w:cs="Courier New"/>
+          <w:color w:val="A31515"/>
+          <w:sz w:val="18"/>
+          <w:szCs w:val="18"/>
+          <w:lang w:val="en-US" w:eastAsia="ru-RU"/>
+        </w:rPr>
+        <w:t>"</w:t>
+      </w:r>
+      <w:r>
+        <w:rPr>
+          <w:rFonts w:ascii="Courier New" w:eastAsia="Times New Roman" w:hAnsi="Courier New" w:cs="Courier New"/>
+          <w:color w:val="000000"/>
+          <w:sz w:val="18"/>
+          <w:szCs w:val="18"/>
+          <w:lang w:val="en-US" w:eastAsia="ru-RU"/>
+        </w:rPr>
+        <w:t>:{</w:t>
+      </w:r>
+    </w:p>
+    <w:p>
+      <w:pPr>
+        <w:shd w:val="clear" w:color="auto" w:fill="FFFFFE"/>
+        <w:spacing w:after="0" w:line="270" w:lineRule="atLeast"/>
+        <w:rPr>
+          <w:rFonts w:ascii="Courier New" w:eastAsia="Times New Roman" w:hAnsi="Courier New" w:cs="Courier New"/>
+          <w:color w:val="000000"/>
+          <w:sz w:val="18"/>
+          <w:szCs w:val="18"/>
+          <w:lang w:val="en-US" w:eastAsia="ru-RU"/>
+        </w:rPr>
+      </w:pPr>
+      <w:r>
+        <w:rPr>
+          <w:rFonts w:ascii="Courier New" w:eastAsia="Times New Roman" w:hAnsi="Courier New" w:cs="Courier New"/>
+          <w:color w:val="000000"/>
+          <w:sz w:val="18"/>
+          <w:szCs w:val="18"/>
+          <w:lang w:val="en-US" w:eastAsia="ru-RU"/>
+        </w:rPr>
+        <w:t>        </w:t>
+      </w:r>
+      <w:r>
+        <w:rPr>
+          <w:rFonts w:ascii="Courier New" w:eastAsia="Times New Roman" w:hAnsi="Courier New" w:cs="Courier New"/>
+          <w:color w:val="A31515"/>
+          <w:sz w:val="18"/>
+          <w:szCs w:val="18"/>
+          <w:lang w:val="en-US" w:eastAsia="ru-RU"/>
+        </w:rPr>
+        <w:t>"</w:t>
+      </w:r>
+      <w:proofErr w:type="gramStart"/>
+      <w:r>
+        <w:rPr>
+          <w:rFonts w:ascii="Courier New" w:eastAsia="Times New Roman" w:hAnsi="Courier New" w:cs="Courier New"/>
+          <w:color w:val="A31515"/>
+          <w:sz w:val="18"/>
+          <w:szCs w:val="18"/>
+          <w:lang w:val="en-US" w:eastAsia="ru-RU"/>
+        </w:rPr>
+        <w:t>param</w:t>
+      </w:r>
+      <w:proofErr w:type="gramEnd"/>
+      <w:r>
+        <w:rPr>
+          <w:rFonts w:ascii="Courier New" w:eastAsia="Times New Roman" w:hAnsi="Courier New" w:cs="Courier New"/>
+          <w:color w:val="A31515"/>
+          <w:sz w:val="18"/>
+          <w:szCs w:val="18"/>
+          <w:lang w:val="en-US" w:eastAsia="ru-RU"/>
+        </w:rPr>
+        <w:t>"</w:t>
+      </w:r>
+      <w:r>
+        <w:rPr>
+          <w:rFonts w:ascii="Courier New" w:eastAsia="Times New Roman" w:hAnsi="Courier New" w:cs="Courier New"/>
+          <w:color w:val="000000"/>
+          <w:sz w:val="18"/>
+          <w:szCs w:val="18"/>
+          <w:lang w:val="en-US" w:eastAsia="ru-RU"/>
+        </w:rPr>
+        <w:t>:</w:t>
+      </w:r>
+      <w:r>
+        <w:rPr>
+          <w:rFonts w:ascii="Courier New" w:eastAsia="Times New Roman" w:hAnsi="Courier New" w:cs="Courier New"/>
+          <w:color w:val="0451A5"/>
+          <w:sz w:val="18"/>
+          <w:szCs w:val="18"/>
+          <w:lang w:val="en-US" w:eastAsia="ru-RU"/>
+        </w:rPr>
+        <w:t>"2"</w:t>
+      </w:r>
+    </w:p>
+    <w:p>
+      <w:pPr>
+        <w:shd w:val="clear" w:color="auto" w:fill="FFFFFE"/>
+        <w:spacing w:after="0" w:line="270" w:lineRule="atLeast"/>
+        <w:rPr>
+          <w:rFonts w:ascii="Courier New" w:eastAsia="Times New Roman" w:hAnsi="Courier New" w:cs="Courier New"/>
+          <w:color w:val="000000"/>
+          <w:sz w:val="18"/>
+          <w:szCs w:val="18"/>
+          <w:lang w:eastAsia="ru-RU"/>
+        </w:rPr>
+      </w:pPr>
+      <w:r>
+        <w:rPr>
+          <w:rFonts w:ascii="Courier New" w:eastAsia="Times New Roman" w:hAnsi="Courier New" w:cs="Courier New"/>
+          <w:color w:val="000000"/>
+          <w:sz w:val="18"/>
+          <w:szCs w:val="18"/>
+          <w:lang w:val="en-US" w:eastAsia="ru-RU"/>
+        </w:rPr>
+        <w:t>    </w:t>
+      </w:r>
+      <w:r>
+        <w:rPr>
+          <w:rFonts w:ascii="Courier New" w:eastAsia="Times New Roman" w:hAnsi="Courier New" w:cs="Courier New"/>
+          <w:color w:val="000000"/>
+          <w:sz w:val="18"/>
+          <w:szCs w:val="18"/>
+          <w:lang w:eastAsia="ru-RU"/>
+        </w:rPr>
+        <w:t>}</w:t>
+      </w:r>
+    </w:p>
+    <w:p>
+      <w:pPr>
+        <w:shd w:val="clear" w:color="auto" w:fill="FFFFFE"/>
+        <w:spacing w:after="0" w:line="270" w:lineRule="atLeast"/>
+        <w:rPr>
+          <w:rFonts w:ascii="Courier New" w:eastAsia="Times New Roman" w:hAnsi="Courier New" w:cs="Courier New"/>
+          <w:color w:val="000000"/>
+          <w:sz w:val="18"/>
+          <w:szCs w:val="18"/>
+          <w:lang w:eastAsia="ru-RU"/>
+        </w:rPr>
+      </w:pPr>
+      <w:r>
+        <w:rPr>
+          <w:rFonts w:ascii="Courier New" w:eastAsia="Times New Roman" w:hAnsi="Courier New" w:cs="Courier New"/>
+          <w:color w:val="000000"/>
+          <w:sz w:val="18"/>
+          <w:szCs w:val="18"/>
+          <w:lang w:eastAsia="ru-RU"/>
+        </w:rPr>
+        <w:t>}</w:t>
+      </w:r>
+    </w:p>
+    <w:p>
+      <w:pPr>
+        <w:shd w:val="clear" w:color="auto" w:fill="FFFFFE"/>
+        <w:spacing w:after="0" w:line="270" w:lineRule="atLeast"/>
+        <w:rPr>
+          <w:rFonts w:ascii="Courier New" w:eastAsia="Times New Roman" w:hAnsi="Courier New" w:cs="Courier New"/>
+          <w:color w:val="000000"/>
+          <w:sz w:val="24"/>
+          <w:szCs w:val="18"/>
+          <w:lang w:val="en-US" w:eastAsia="ru-RU"/>
+        </w:rPr>
+      </w:pPr>
+    </w:p>
+    <w:p>
+      <w:pPr>
+        <w:jc w:val="both"/>
+        <w:rPr>
+          <w:rFonts w:eastAsia="Times New Roman" w:cs="Courier New"/>
+          <w:color w:val="000000"/>
+          <w:sz w:val="36"/>
+          <w:szCs w:val="18"/>
+          <w:lang w:val="en-US" w:eastAsia="ru-RU"/>
+        </w:rPr>
+      </w:pPr>
+      <w:r>
+        <w:rPr>
+          <w:rFonts w:eastAsia="Times New Roman" w:cs="Courier New"/>
+          <w:color w:val="000000"/>
+          <w:sz w:val="36"/>
+          <w:szCs w:val="18"/>
+          <w:lang w:eastAsia="ru-RU"/>
+        </w:rPr>
+        <w:t>Тело</w:t>
+      </w:r>
+      <w:r>
+        <w:rPr>
+          <w:rFonts w:eastAsia="Times New Roman" w:cs="Courier New"/>
+          <w:color w:val="000000"/>
+          <w:sz w:val="36"/>
+          <w:szCs w:val="18"/>
+          <w:lang w:val="en-US" w:eastAsia="ru-RU"/>
+        </w:rPr>
+        <w:t xml:space="preserve"> </w:t>
+      </w:r>
+      <w:r>
+        <w:rPr>
+          <w:rFonts w:eastAsia="Times New Roman" w:cs="Courier New"/>
+          <w:color w:val="000000"/>
+          <w:sz w:val="36"/>
+          <w:szCs w:val="18"/>
+          <w:lang w:eastAsia="ru-RU"/>
+        </w:rPr>
+        <w:t>ответа</w:t>
+      </w:r>
+      <w:r>
+        <w:rPr>
+          <w:rFonts w:eastAsia="Times New Roman" w:cs="Courier New"/>
+          <w:color w:val="000000"/>
+          <w:sz w:val="36"/>
+          <w:szCs w:val="18"/>
+          <w:lang w:val="en-US" w:eastAsia="ru-RU"/>
+        </w:rPr>
+        <w:t>:</w:t>
+      </w:r>
+    </w:p>
+    <w:p>
+      <w:pPr>
+        <w:shd w:val="clear" w:color="auto" w:fill="FFFFFE"/>
+        <w:spacing w:after="0" w:line="270" w:lineRule="atLeast"/>
+        <w:rPr>
+          <w:rFonts w:ascii="Courier New" w:eastAsia="Times New Roman" w:hAnsi="Courier New" w:cs="Courier New"/>
+          <w:color w:val="000000"/>
+          <w:sz w:val="24"/>
+          <w:szCs w:val="18"/>
+          <w:lang w:val="en-US" w:eastAsia="ru-RU"/>
+        </w:rPr>
+      </w:pPr>
+      <w:r>
+        <w:rPr>
+          <w:rFonts w:ascii="Courier New" w:eastAsia="Times New Roman" w:hAnsi="Courier New" w:cs="Courier New"/>
+          <w:color w:val="000000"/>
+          <w:sz w:val="24"/>
+          <w:szCs w:val="18"/>
+          <w:lang w:val="en-US" w:eastAsia="ru-RU"/>
+        </w:rPr>
+        <w:t>{</w:t>
+      </w:r>
+    </w:p>
+    <w:p>
+      <w:pPr>
+        <w:shd w:val="clear" w:color="auto" w:fill="FFFFFE"/>
+        <w:spacing w:after="0" w:line="270" w:lineRule="atLeast"/>
+        <w:rPr>
+          <w:rFonts w:ascii="Courier New" w:eastAsia="Times New Roman" w:hAnsi="Courier New" w:cs="Courier New"/>
+          <w:color w:val="000000"/>
+          <w:sz w:val="24"/>
+          <w:szCs w:val="18"/>
+          <w:lang w:val="en-US" w:eastAsia="ru-RU"/>
+        </w:rPr>
+      </w:pPr>
+      <w:r>
+        <w:rPr>
+          <w:rFonts w:ascii="Courier New" w:eastAsia="Times New Roman" w:hAnsi="Courier New" w:cs="Courier New"/>
+          <w:color w:val="000000"/>
+          <w:sz w:val="24"/>
+          <w:szCs w:val="18"/>
+          <w:lang w:val="en-US" w:eastAsia="ru-RU"/>
+        </w:rPr>
+        <w:t>    </w:t>
+      </w:r>
+      <w:r>
+        <w:rPr>
+          <w:rFonts w:ascii="Courier New" w:eastAsia="Times New Roman" w:hAnsi="Courier New" w:cs="Courier New"/>
+          <w:color w:val="A31515"/>
+          <w:sz w:val="24"/>
+          <w:szCs w:val="18"/>
+          <w:lang w:val="en-US" w:eastAsia="ru-RU"/>
+        </w:rPr>
+        <w:t>"</w:t>
+      </w:r>
+      <w:proofErr w:type="spellStart"/>
+      <w:proofErr w:type="gramStart"/>
+      <w:r>
+        <w:rPr>
+          <w:rFonts w:ascii="Courier New" w:eastAsia="Times New Roman" w:hAnsi="Courier New" w:cs="Courier New"/>
+          <w:color w:val="A31515"/>
+          <w:sz w:val="24"/>
+          <w:szCs w:val="18"/>
+          <w:lang w:val="en-US" w:eastAsia="ru-RU"/>
+        </w:rPr>
+        <w:t>cmd</w:t>
+      </w:r>
+      <w:proofErr w:type="spellEnd"/>
+      <w:proofErr w:type="gramEnd"/>
+      <w:r>
+        <w:rPr>
+          <w:rFonts w:ascii="Courier New" w:eastAsia="Times New Roman" w:hAnsi="Courier New" w:cs="Courier New"/>
+          <w:color w:val="A31515"/>
+          <w:sz w:val="24"/>
+          <w:szCs w:val="18"/>
+          <w:lang w:val="en-US" w:eastAsia="ru-RU"/>
+        </w:rPr>
+        <w:t>"</w:t>
+      </w:r>
+      <w:r>
+        <w:rPr>
+          <w:rFonts w:ascii="Courier New" w:eastAsia="Times New Roman" w:hAnsi="Courier New" w:cs="Courier New"/>
+          <w:color w:val="000000"/>
+          <w:sz w:val="24"/>
+          <w:szCs w:val="18"/>
+          <w:lang w:val="en-US" w:eastAsia="ru-RU"/>
+        </w:rPr>
+        <w:t>: </w:t>
+      </w:r>
+      <w:r>
+        <w:rPr>
+          <w:rFonts w:ascii="Courier New" w:eastAsia="Times New Roman" w:hAnsi="Courier New" w:cs="Courier New"/>
+          <w:color w:val="0451A5"/>
+          <w:sz w:val="24"/>
+          <w:szCs w:val="18"/>
+          <w:lang w:val="en-US" w:eastAsia="ru-RU"/>
+        </w:rPr>
+        <w:t>"DELETE_INVITE"</w:t>
+      </w:r>
+      <w:r>
+        <w:rPr>
+          <w:rFonts w:ascii="Courier New" w:eastAsia="Times New Roman" w:hAnsi="Courier New" w:cs="Courier New"/>
+          <w:color w:val="000000"/>
+          <w:sz w:val="24"/>
+          <w:szCs w:val="18"/>
+          <w:lang w:val="en-US" w:eastAsia="ru-RU"/>
+        </w:rPr>
+        <w:t>,</w:t>
+      </w:r>
+    </w:p>
+    <w:p>
+      <w:pPr>
+        <w:shd w:val="clear" w:color="auto" w:fill="FFFFFE"/>
+        <w:spacing w:after="0" w:line="270" w:lineRule="atLeast"/>
+        <w:rPr>
+          <w:rFonts w:ascii="Courier New" w:eastAsia="Times New Roman" w:hAnsi="Courier New" w:cs="Courier New"/>
+          <w:color w:val="000000"/>
+          <w:sz w:val="24"/>
+          <w:szCs w:val="18"/>
+          <w:lang w:val="en-US" w:eastAsia="ru-RU"/>
+        </w:rPr>
+      </w:pPr>
+      <w:r>
+        <w:rPr>
+          <w:rFonts w:ascii="Courier New" w:eastAsia="Times New Roman" w:hAnsi="Courier New" w:cs="Courier New"/>
+          <w:color w:val="000000"/>
+          <w:sz w:val="24"/>
+          <w:szCs w:val="18"/>
+          <w:lang w:val="en-US" w:eastAsia="ru-RU"/>
+        </w:rPr>
+        <w:t>    </w:t>
+      </w:r>
+      <w:r>
+        <w:rPr>
+          <w:rFonts w:ascii="Courier New" w:eastAsia="Times New Roman" w:hAnsi="Courier New" w:cs="Courier New"/>
+          <w:color w:val="A31515"/>
+          <w:sz w:val="24"/>
+          <w:szCs w:val="18"/>
+          <w:lang w:val="en-US" w:eastAsia="ru-RU"/>
+        </w:rPr>
+        <w:t>"</w:t>
+      </w:r>
+      <w:proofErr w:type="gramStart"/>
+      <w:r>
+        <w:rPr>
+          <w:rFonts w:ascii="Courier New" w:eastAsia="Times New Roman" w:hAnsi="Courier New" w:cs="Courier New"/>
+          <w:color w:val="A31515"/>
+          <w:sz w:val="24"/>
+          <w:szCs w:val="18"/>
+          <w:lang w:val="en-US" w:eastAsia="ru-RU"/>
+        </w:rPr>
+        <w:t>status</w:t>
+      </w:r>
+      <w:proofErr w:type="gramEnd"/>
+      <w:r>
+        <w:rPr>
+          <w:rFonts w:ascii="Courier New" w:eastAsia="Times New Roman" w:hAnsi="Courier New" w:cs="Courier New"/>
+          <w:color w:val="A31515"/>
+          <w:sz w:val="24"/>
+          <w:szCs w:val="18"/>
+          <w:lang w:val="en-US" w:eastAsia="ru-RU"/>
+        </w:rPr>
+        <w:t>"</w:t>
+      </w:r>
+      <w:r>
+        <w:rPr>
+          <w:rFonts w:ascii="Courier New" w:eastAsia="Times New Roman" w:hAnsi="Courier New" w:cs="Courier New"/>
+          <w:color w:val="000000"/>
+          <w:sz w:val="24"/>
+          <w:szCs w:val="18"/>
+          <w:lang w:val="en-US" w:eastAsia="ru-RU"/>
+        </w:rPr>
+        <w:t>: {</w:t>
+      </w:r>
+    </w:p>
+    <w:p>
+      <w:pPr>
+        <w:shd w:val="clear" w:color="auto" w:fill="FFFFFE"/>
+        <w:spacing w:after="0" w:line="270" w:lineRule="atLeast"/>
+        <w:rPr>
+          <w:rFonts w:ascii="Courier New" w:eastAsia="Times New Roman" w:hAnsi="Courier New" w:cs="Courier New"/>
+          <w:color w:val="000000"/>
+          <w:sz w:val="24"/>
+          <w:szCs w:val="18"/>
+          <w:lang w:val="en-US" w:eastAsia="ru-RU"/>
+        </w:rPr>
+      </w:pPr>
+      <w:r>
+        <w:rPr>
+          <w:rFonts w:ascii="Courier New" w:eastAsia="Times New Roman" w:hAnsi="Courier New" w:cs="Courier New"/>
+          <w:color w:val="000000"/>
+          <w:sz w:val="24"/>
+          <w:szCs w:val="18"/>
+          <w:lang w:val="en-US" w:eastAsia="ru-RU"/>
+        </w:rPr>
+        <w:t>        </w:t>
+      </w:r>
+      <w:r>
+        <w:rPr>
+          <w:rFonts w:ascii="Courier New" w:eastAsia="Times New Roman" w:hAnsi="Courier New" w:cs="Courier New"/>
+          <w:color w:val="A31515"/>
+          <w:sz w:val="24"/>
+          <w:szCs w:val="18"/>
+          <w:lang w:val="en-US" w:eastAsia="ru-RU"/>
+        </w:rPr>
+        <w:t>"</w:t>
+      </w:r>
+      <w:proofErr w:type="gramStart"/>
+      <w:r>
+        <w:rPr>
+          <w:rFonts w:ascii="Courier New" w:eastAsia="Times New Roman" w:hAnsi="Courier New" w:cs="Courier New"/>
+          <w:color w:val="A31515"/>
+          <w:sz w:val="24"/>
+          <w:szCs w:val="18"/>
+          <w:lang w:val="en-US" w:eastAsia="ru-RU"/>
+        </w:rPr>
+        <w:t>code</w:t>
+      </w:r>
+      <w:proofErr w:type="gramEnd"/>
+      <w:r>
+        <w:rPr>
+          <w:rFonts w:ascii="Courier New" w:eastAsia="Times New Roman" w:hAnsi="Courier New" w:cs="Courier New"/>
+          <w:color w:val="A31515"/>
+          <w:sz w:val="24"/>
+          <w:szCs w:val="18"/>
+          <w:lang w:val="en-US" w:eastAsia="ru-RU"/>
+        </w:rPr>
+        <w:t>"</w:t>
+      </w:r>
+      <w:r>
+        <w:rPr>
+          <w:rFonts w:ascii="Courier New" w:eastAsia="Times New Roman" w:hAnsi="Courier New" w:cs="Courier New"/>
+          <w:color w:val="000000"/>
+          <w:sz w:val="24"/>
+          <w:szCs w:val="18"/>
+          <w:lang w:val="en-US" w:eastAsia="ru-RU"/>
+        </w:rPr>
+        <w:t>: </w:t>
+      </w:r>
+      <w:r>
+        <w:rPr>
+          <w:rFonts w:ascii="Courier New" w:eastAsia="Times New Roman" w:hAnsi="Courier New" w:cs="Courier New"/>
+          <w:color w:val="098658"/>
+          <w:sz w:val="24"/>
+          <w:szCs w:val="18"/>
+          <w:lang w:val="en-US" w:eastAsia="ru-RU"/>
+        </w:rPr>
+        <w:t>2</w:t>
+      </w:r>
+      <w:r>
+        <w:rPr>
+          <w:rFonts w:ascii="Courier New" w:eastAsia="Times New Roman" w:hAnsi="Courier New" w:cs="Courier New"/>
+          <w:color w:val="000000"/>
+          <w:sz w:val="24"/>
+          <w:szCs w:val="18"/>
+          <w:lang w:val="en-US" w:eastAsia="ru-RU"/>
+        </w:rPr>
+        <w:t>,</w:t>
+      </w:r>
+    </w:p>
+    <w:p>
+      <w:pPr>
+        <w:shd w:val="clear" w:color="auto" w:fill="FFFFFE"/>
+        <w:spacing w:after="0" w:line="270" w:lineRule="atLeast"/>
+        <w:rPr>
+          <w:rFonts w:ascii="Courier New" w:eastAsia="Times New Roman" w:hAnsi="Courier New" w:cs="Courier New"/>
+          <w:color w:val="000000"/>
+          <w:sz w:val="24"/>
+          <w:szCs w:val="18"/>
+          <w:lang w:eastAsia="ru-RU"/>
+        </w:rPr>
+      </w:pPr>
+      <w:r>
+        <w:rPr>
+          <w:rFonts w:ascii="Courier New" w:eastAsia="Times New Roman" w:hAnsi="Courier New" w:cs="Courier New"/>
+          <w:color w:val="000000"/>
+          <w:sz w:val="24"/>
+          <w:szCs w:val="18"/>
+          <w:lang w:val="en-US" w:eastAsia="ru-RU"/>
+        </w:rPr>
+        <w:t>        </w:t>
+      </w:r>
+      <w:r>
+        <w:rPr>
+          <w:rFonts w:ascii="Courier New" w:eastAsia="Times New Roman" w:hAnsi="Courier New" w:cs="Courier New"/>
+          <w:color w:val="A31515"/>
+          <w:sz w:val="24"/>
+          <w:szCs w:val="18"/>
+          <w:lang w:eastAsia="ru-RU"/>
+        </w:rPr>
+        <w:t>"</w:t>
+      </w:r>
+      <w:proofErr w:type="spellStart"/>
+      <w:r>
+        <w:rPr>
+          <w:rFonts w:ascii="Courier New" w:eastAsia="Times New Roman" w:hAnsi="Courier New" w:cs="Courier New"/>
+          <w:color w:val="A31515"/>
+          <w:sz w:val="24"/>
+          <w:szCs w:val="18"/>
+          <w:lang w:eastAsia="ru-RU"/>
+        </w:rPr>
+        <w:t>message</w:t>
+      </w:r>
+      <w:proofErr w:type="spellEnd"/>
+      <w:r>
+        <w:rPr>
+          <w:rFonts w:ascii="Courier New" w:eastAsia="Times New Roman" w:hAnsi="Courier New" w:cs="Courier New"/>
+          <w:color w:val="A31515"/>
+          <w:sz w:val="24"/>
+          <w:szCs w:val="18"/>
+          <w:lang w:eastAsia="ru-RU"/>
+        </w:rPr>
+        <w:t>"</w:t>
+      </w:r>
+      <w:r>
+        <w:rPr>
+          <w:rFonts w:ascii="Courier New" w:eastAsia="Times New Roman" w:hAnsi="Courier New" w:cs="Courier New"/>
+          <w:color w:val="000000"/>
+          <w:sz w:val="24"/>
+          <w:szCs w:val="18"/>
+          <w:lang w:eastAsia="ru-RU"/>
+        </w:rPr>
+        <w:t>: </w:t>
+      </w:r>
+      <w:r>
+        <w:rPr>
+          <w:rFonts w:ascii="Courier New" w:eastAsia="Times New Roman" w:hAnsi="Courier New" w:cs="Courier New"/>
+          <w:color w:val="0451A5"/>
+          <w:sz w:val="24"/>
+          <w:szCs w:val="18"/>
+          <w:lang w:eastAsia="ru-RU"/>
+        </w:rPr>
+        <w:t>"</w:t>
+      </w:r>
+      <w:proofErr w:type="spellStart"/>
+      <w:r>
+        <w:rPr>
+          <w:rFonts w:ascii="Courier New" w:eastAsia="Times New Roman" w:hAnsi="Courier New" w:cs="Courier New"/>
+          <w:color w:val="0451A5"/>
+          <w:sz w:val="24"/>
+          <w:szCs w:val="18"/>
+          <w:lang w:eastAsia="ru-RU"/>
+        </w:rPr>
+        <w:t>Ok</w:t>
+      </w:r>
+      <w:proofErr w:type="spellEnd"/>
+      <w:r>
+        <w:rPr>
+          <w:rFonts w:ascii="Courier New" w:eastAsia="Times New Roman" w:hAnsi="Courier New" w:cs="Courier New"/>
+          <w:color w:val="0451A5"/>
+          <w:sz w:val="24"/>
+          <w:szCs w:val="18"/>
+          <w:lang w:eastAsia="ru-RU"/>
+        </w:rPr>
+        <w:t>"</w:t>
+      </w:r>
+    </w:p>
+    <w:p>
+      <w:pPr>
+        <w:shd w:val="clear" w:color="auto" w:fill="FFFFFE"/>
+        <w:spacing w:after="0" w:line="270" w:lineRule="atLeast"/>
+        <w:rPr>
+          <w:rFonts w:ascii="Courier New" w:eastAsia="Times New Roman" w:hAnsi="Courier New" w:cs="Courier New"/>
+          <w:color w:val="000000"/>
+          <w:sz w:val="24"/>
+          <w:szCs w:val="18"/>
+          <w:lang w:eastAsia="ru-RU"/>
+        </w:rPr>
+      </w:pPr>
+      <w:r>
+        <w:rPr>
+          <w:rFonts w:ascii="Courier New" w:eastAsia="Times New Roman" w:hAnsi="Courier New" w:cs="Courier New"/>
+          <w:color w:val="000000"/>
+          <w:sz w:val="24"/>
+          <w:szCs w:val="18"/>
+          <w:lang w:eastAsia="ru-RU"/>
+        </w:rPr>
+        <w:t>    }</w:t>
+      </w:r>
+    </w:p>
+    <w:p>
+      <w:pPr>
+        <w:shd w:val="clear" w:color="auto" w:fill="FFFFFE"/>
+        <w:spacing w:after="0" w:line="270" w:lineRule="atLeast"/>
+        <w:rPr>
+          <w:rFonts w:ascii="Courier New" w:eastAsia="Times New Roman" w:hAnsi="Courier New" w:cs="Courier New"/>
+          <w:color w:val="000000"/>
+          <w:sz w:val="24"/>
+          <w:szCs w:val="18"/>
+          <w:lang w:eastAsia="ru-RU"/>
+        </w:rPr>
+      </w:pPr>
+      <w:r>
+        <w:rPr>
+          <w:rFonts w:ascii="Courier New" w:eastAsia="Times New Roman" w:hAnsi="Courier New" w:cs="Courier New"/>
+          <w:color w:val="000000"/>
+          <w:sz w:val="24"/>
+          <w:szCs w:val="18"/>
+          <w:lang w:eastAsia="ru-RU"/>
+        </w:rPr>
+        <w:t>}</w:t>
+      </w:r>
+    </w:p>
+    <w:p>
+      <w:pPr>
+        <w:jc w:val="both"/>
+        <w:rPr>
+          <w:rFonts w:eastAsia="Times New Roman" w:cs="Courier New"/>
+          <w:color w:val="000000"/>
+          <w:sz w:val="36"/>
+          <w:szCs w:val="18"/>
+          <w:lang w:eastAsia="ru-RU"/>
         </w:rPr>
       </w:pPr>
     </w:p>
@@ -11496,6 +12545,18 @@
       <w:u w:val="single"/>
     </w:rPr>
   </w:style>
+  <w:style w:type="character" w:styleId="a6">
+    <w:name w:val="FollowedHyperlink"/>
+    <w:basedOn w:val="a0"/>
+    <w:uiPriority w:val="99"/>
+    <w:semiHidden/>
+    <w:unhideWhenUsed/>
+    <w:rsid w:val="00463801"/>
+    <w:rPr>
+      <w:color w:val="954F72" w:themeColor="followedHyperlink"/>
+      <w:u w:val="single"/>
+    </w:rPr>
+  </w:style>
 </w:styles>
 </file>
 
@@ -11765,7 +12826,7 @@
 </file>
 
 <file path=customXml/itemProps1.xml><?xml version="1.0" encoding="utf-8"?>
-<ds:datastoreItem xmlns:ds="http://schemas.openxmlformats.org/officeDocument/2006/customXml" ds:itemID="{4FE6D689-F7FC-4712-820D-88C198B5D905}">
+<ds:datastoreItem xmlns:ds="http://schemas.openxmlformats.org/officeDocument/2006/customXml" ds:itemID="{A6DAE286-702D-498C-A92D-CE1B8A313713}">
   <ds:schemaRefs>
     <ds:schemaRef ds:uri="http://schemas.openxmlformats.org/officeDocument/2006/bibliography"/>
   </ds:schemaRefs>

</xml_diff>